<commit_message>
modified:   CAP6610Project2Team07Code/ML-Project-2-Report.docx 	new file:   CAP6610Project2Team07Code/ML-Project-2-Report.pdf
</commit_message>
<xml_diff>
--- a/CAP6610Project2Team07Code/ML-Project-2-Report.docx
+++ b/CAP6610Project2Team07Code/ML-Project-2-Report.docx
@@ -1,24 +1,72 @@
 
 <file path=word/document.xml><?xml version="1.0" encoding="utf-8"?>
-<w:document xmlns:wpc="http://schemas.microsoft.com/office/word/2010/wordprocessingCanvas" xmlns:mo="http://schemas.microsoft.com/office/mac/office/2008/main" xmlns:mc="http://schemas.openxmlformats.org/markup-compatibility/2006" xmlns:mv="urn:schemas-microsoft-com:mac:vml" xmlns:o="urn:schemas-microsoft-com:office:office" xmlns:r="http://schemas.openxmlformats.org/officeDocument/2006/relationships" xmlns:m="http://schemas.openxmlformats.org/officeDocument/2006/math" xmlns:v="urn:schemas-microsoft-com:vml" xmlns:wp14="http://schemas.microsoft.com/office/word/2010/wordprocessingDrawing" xmlns:wp="http://schemas.openxmlformats.org/drawingml/2006/wordprocessingDrawing" xmlns:w10="urn:schemas-microsoft-com:office:word" xmlns:w="http://schemas.openxmlformats.org/wordprocessingml/2006/main" xmlns:w14="http://schemas.microsoft.com/office/word/2010/wordml" xmlns:w15="http://schemas.microsoft.com/office/word/2012/wordml" xmlns:wpg="http://schemas.microsoft.com/office/word/2010/wordprocessingGroup" xmlns:wpi="http://schemas.microsoft.com/office/word/2010/wordprocessingInk" xmlns:wne="http://schemas.microsoft.com/office/word/2006/wordml" xmlns:wps="http://schemas.microsoft.com/office/word/2010/wordprocessingShape" mc:Ignorable="w14 w15 wp14">
+<w:document xmlns:wpc="http://schemas.microsoft.com/office/word/2010/wordprocessingCanvas" xmlns:mc="http://schemas.openxmlformats.org/markup-compatibility/2006" xmlns:o="urn:schemas-microsoft-com:office:office" xmlns:r="http://schemas.openxmlformats.org/officeDocument/2006/relationships" xmlns:m="http://schemas.openxmlformats.org/officeDocument/2006/math" xmlns:v="urn:schemas-microsoft-com:vml" xmlns:wp14="http://schemas.microsoft.com/office/word/2010/wordprocessingDrawing" xmlns:wp="http://schemas.openxmlformats.org/drawingml/2006/wordprocessingDrawing" xmlns:w10="urn:schemas-microsoft-com:office:word" xmlns:w="http://schemas.openxmlformats.org/wordprocessingml/2006/main" xmlns:w14="http://schemas.microsoft.com/office/word/2010/wordml" xmlns:wpg="http://schemas.microsoft.com/office/word/2010/wordprocessingGroup" xmlns:wpi="http://schemas.microsoft.com/office/word/2010/wordprocessingInk" xmlns:wne="http://schemas.microsoft.com/office/word/2006/wordml" xmlns:wps="http://schemas.microsoft.com/office/word/2010/wordprocessingShape" mc:Ignorable="w14 wp14">
   <w:body>
     <w:p>
       <w:pPr>
         <w:pStyle w:val="a3"/>
         <w:jc w:val="center"/>
+        <w:rPr>
+          <w:rFonts w:ascii="Times New Roman" w:hAnsi="Times New Roman" w:cs="Times New Roman"/>
+        </w:rPr>
       </w:pPr>
       <w:bookmarkStart w:id="0" w:name="_pz3m3v7kfqr1" w:colFirst="0" w:colLast="0"/>
       <w:bookmarkEnd w:id="0"/>
       <w:r>
+        <w:rPr>
+          <w:rFonts w:ascii="Times New Roman" w:hAnsi="Times New Roman" w:cs="Times New Roman"/>
+        </w:rPr>
         <w:t>Project 2 Report</w:t>
       </w:r>
     </w:p>
     <w:p>
       <w:pPr>
         <w:jc w:val="center"/>
+        <w:rPr>
+          <w:rFonts w:ascii="Times New Roman" w:hAnsi="Times New Roman" w:cs="Times New Roman"/>
+        </w:rPr>
       </w:pPr>
-      <w:r>
-        <w:t>Jingyang Guo, Yifan Wang, Anthony Colas, FNU Ronald Wilson</w:t>
+      <w:proofErr w:type="spellStart"/>
+      <w:r>
+        <w:rPr>
+          <w:rFonts w:ascii="Times New Roman" w:hAnsi="Times New Roman" w:cs="Times New Roman"/>
+        </w:rPr>
+        <w:t>Jingyang</w:t>
+      </w:r>
+      <w:proofErr w:type="spellEnd"/>
+      <w:r>
+        <w:rPr>
+          <w:rFonts w:ascii="Times New Roman" w:hAnsi="Times New Roman" w:cs="Times New Roman"/>
+        </w:rPr>
+        <w:t xml:space="preserve"> </w:t>
+      </w:r>
+      <w:proofErr w:type="spellStart"/>
+      <w:r>
+        <w:rPr>
+          <w:rFonts w:ascii="Times New Roman" w:hAnsi="Times New Roman" w:cs="Times New Roman"/>
+        </w:rPr>
+        <w:t>Guo</w:t>
+      </w:r>
+      <w:proofErr w:type="spellEnd"/>
+      <w:r>
+        <w:rPr>
+          <w:rFonts w:ascii="Times New Roman" w:hAnsi="Times New Roman" w:cs="Times New Roman"/>
+        </w:rPr>
+        <w:t xml:space="preserve">, </w:t>
+      </w:r>
+      <w:proofErr w:type="spellStart"/>
+      <w:r>
+        <w:rPr>
+          <w:rFonts w:ascii="Times New Roman" w:hAnsi="Times New Roman" w:cs="Times New Roman"/>
+        </w:rPr>
+        <w:t>Yifan</w:t>
+      </w:r>
+      <w:proofErr w:type="spellEnd"/>
+      <w:r>
+        <w:rPr>
+          <w:rFonts w:ascii="Times New Roman" w:hAnsi="Times New Roman" w:cs="Times New Roman"/>
+        </w:rPr>
+        <w:t xml:space="preserve"> Wang, Anthony Colas, FNU Ronald Wilson</w:t>
       </w:r>
     </w:p>
     <w:p>
@@ -38,6 +86,7 @@
           <w:szCs w:val="28"/>
         </w:rPr>
       </w:pPr>
+      <w:proofErr w:type="gramStart"/>
       <w:r>
         <w:rPr>
           <w:rFonts w:ascii="Times New Roman" w:eastAsia="Times New Roman" w:hAnsi="Times New Roman" w:cs="Times New Roman"/>
@@ -47,6 +96,7 @@
         </w:rPr>
         <w:t>1.Results</w:t>
       </w:r>
+      <w:proofErr w:type="gramEnd"/>
     </w:p>
     <w:p>
       <w:pPr>
@@ -331,13 +381,50 @@
       <w:pPr>
         <w:rPr>
           <w:rFonts w:ascii="Times New Roman" w:eastAsia="Times New Roman" w:hAnsi="Times New Roman" w:cs="Times New Roman"/>
+          <w:i/>
         </w:rPr>
       </w:pPr>
       <w:r>
         <w:rPr>
           <w:rFonts w:ascii="Gungsuh" w:eastAsia="Gungsuh" w:hAnsi="Gungsuh" w:cs="Gungsuh"/>
         </w:rPr>
-        <w:t xml:space="preserve">　*best results using 5-fold cross-validation 　 　 </w:t>
+        <w:t xml:space="preserve">　</w:t>
+      </w:r>
+      <w:r>
+        <w:rPr>
+          <w:rFonts w:ascii="Times New Roman" w:eastAsia="Gungsuh" w:hAnsi="Times New Roman" w:cs="Times New Roman"/>
+          <w:i/>
+          <w:sz w:val="24"/>
+        </w:rPr>
+        <w:t xml:space="preserve">*best results using 5-fold cross-validation </w:t>
+      </w:r>
+      <w:r>
+        <w:rPr>
+          <w:rFonts w:ascii="Times New Roman" w:eastAsia="Gungsuh" w:hAnsi="Times New Roman" w:cs="Times New Roman"/>
+          <w:i/>
+        </w:rPr>
+        <w:t xml:space="preserve">　</w:t>
+      </w:r>
+      <w:r>
+        <w:rPr>
+          <w:rFonts w:ascii="Times New Roman" w:eastAsia="Gungsuh" w:hAnsi="Times New Roman" w:cs="Times New Roman"/>
+          <w:i/>
+        </w:rPr>
+        <w:t xml:space="preserve"> </w:t>
+      </w:r>
+      <w:r>
+        <w:rPr>
+          <w:rFonts w:ascii="Times New Roman" w:eastAsia="Gungsuh" w:hAnsi="Times New Roman" w:cs="Times New Roman"/>
+          <w:i/>
+        </w:rPr>
+        <w:t xml:space="preserve">　</w:t>
+      </w:r>
+      <w:r>
+        <w:rPr>
+          <w:rFonts w:ascii="Times New Roman" w:eastAsia="Gungsuh" w:hAnsi="Times New Roman" w:cs="Times New Roman"/>
+          <w:i/>
+        </w:rPr>
+        <w:t xml:space="preserve"> </w:t>
       </w:r>
     </w:p>
     <w:p>
@@ -371,6 +458,7 @@
     <w:p>
       <w:pPr>
         <w:keepNext/>
+        <w:jc w:val="center"/>
       </w:pPr>
       <w:r>
         <w:rPr>
@@ -392,7 +480,7 @@
                     <pic:cNvPicPr preferRelativeResize="0"/>
                   </pic:nvPicPr>
                   <pic:blipFill>
-                    <a:blip r:embed="rId4">
+                    <a:blip r:embed="rId5">
                       <a:extLst>
                         <a:ext uri="{28A0092B-C50C-407E-A947-70E740481C1C}">
                           <a14:useLocalDpi xmlns:a14="http://schemas.microsoft.com/office/drawing/2010/main" val="0"/>
@@ -424,14 +512,18 @@
     <w:p>
       <w:pPr>
         <w:pStyle w:val="a7"/>
+        <w:jc w:val="center"/>
         <w:rPr>
           <w:rFonts w:ascii="Times New Roman" w:eastAsia="Times New Roman" w:hAnsi="Times New Roman" w:cs="Times New Roman"/>
+          <w:color w:val="auto"/>
           <w:sz w:val="22"/>
           <w:szCs w:val="22"/>
         </w:rPr>
       </w:pPr>
       <w:r>
         <w:rPr>
+          <w:rFonts w:ascii="Times New Roman" w:hAnsi="Times New Roman" w:cs="Times New Roman"/>
+          <w:color w:val="auto"/>
           <w:sz w:val="22"/>
           <w:szCs w:val="22"/>
         </w:rPr>
@@ -439,6 +531,8 @@
       </w:r>
       <w:r>
         <w:rPr>
+          <w:rFonts w:ascii="Times New Roman" w:hAnsi="Times New Roman" w:cs="Times New Roman"/>
+          <w:color w:val="auto"/>
           <w:sz w:val="22"/>
           <w:szCs w:val="22"/>
         </w:rPr>
@@ -446,6 +540,8 @@
       </w:r>
       <w:r>
         <w:rPr>
+          <w:rFonts w:ascii="Times New Roman" w:hAnsi="Times New Roman" w:cs="Times New Roman"/>
+          <w:color w:val="auto"/>
           <w:sz w:val="22"/>
           <w:szCs w:val="22"/>
         </w:rPr>
@@ -453,6 +549,8 @@
       </w:r>
       <w:r>
         <w:rPr>
+          <w:rFonts w:ascii="Times New Roman" w:hAnsi="Times New Roman" w:cs="Times New Roman"/>
+          <w:color w:val="auto"/>
           <w:sz w:val="22"/>
           <w:szCs w:val="22"/>
         </w:rPr>
@@ -460,7 +558,9 @@
       </w:r>
       <w:r>
         <w:rPr>
+          <w:rFonts w:ascii="Times New Roman" w:hAnsi="Times New Roman" w:cs="Times New Roman"/>
           <w:noProof/>
+          <w:color w:val="auto"/>
           <w:sz w:val="22"/>
           <w:szCs w:val="22"/>
         </w:rPr>
@@ -468,6 +568,8 @@
       </w:r>
       <w:r>
         <w:rPr>
+          <w:rFonts w:ascii="Times New Roman" w:hAnsi="Times New Roman" w:cs="Times New Roman"/>
+          <w:color w:val="auto"/>
           <w:sz w:val="22"/>
           <w:szCs w:val="22"/>
         </w:rPr>
@@ -475,6 +577,8 @@
       </w:r>
       <w:r>
         <w:rPr>
+          <w:rFonts w:ascii="Times New Roman" w:hAnsi="Times New Roman" w:cs="Times New Roman"/>
+          <w:color w:val="auto"/>
           <w:sz w:val="22"/>
           <w:szCs w:val="22"/>
         </w:rPr>
@@ -484,85 +588,14 @@
     <w:p>
       <w:pPr>
         <w:keepNext/>
+        <w:jc w:val="center"/>
       </w:pPr>
-      <w:r>
-        <w:rPr>
-          <w:rFonts w:ascii="Times New Roman" w:eastAsia="Times New Roman" w:hAnsi="Times New Roman" w:cs="Times New Roman"/>
-          <w:sz w:val="24"/>
-          <w:szCs w:val="24"/>
-        </w:rPr>
-        <w:lastRenderedPageBreak/>
-        <w:tab/>
-      </w:r>
-      <w:r>
-        <w:rPr>
-          <w:rFonts w:ascii="Times New Roman" w:eastAsia="Times New Roman" w:hAnsi="Times New Roman" w:cs="Times New Roman"/>
-          <w:sz w:val="24"/>
-          <w:szCs w:val="24"/>
-        </w:rPr>
-        <w:tab/>
-      </w:r>
-      <w:r>
-        <w:rPr>
-          <w:rFonts w:ascii="Times New Roman" w:eastAsia="Times New Roman" w:hAnsi="Times New Roman" w:cs="Times New Roman"/>
-          <w:sz w:val="24"/>
-          <w:szCs w:val="24"/>
-        </w:rPr>
-        <w:tab/>
-      </w:r>
-      <w:r>
-        <w:rPr>
-          <w:rFonts w:ascii="Times New Roman" w:eastAsia="Times New Roman" w:hAnsi="Times New Roman" w:cs="Times New Roman"/>
-          <w:sz w:val="24"/>
-          <w:szCs w:val="24"/>
-        </w:rPr>
-        <w:tab/>
-      </w:r>
-      <w:r>
-        <w:rPr>
-          <w:rFonts w:ascii="Times New Roman" w:eastAsia="Times New Roman" w:hAnsi="Times New Roman" w:cs="Times New Roman"/>
-          <w:sz w:val="24"/>
-          <w:szCs w:val="24"/>
-        </w:rPr>
-        <w:tab/>
-      </w:r>
-      <w:r>
-        <w:rPr>
-          <w:rFonts w:ascii="Times New Roman" w:eastAsia="Times New Roman" w:hAnsi="Times New Roman" w:cs="Times New Roman"/>
-          <w:sz w:val="24"/>
-          <w:szCs w:val="24"/>
-        </w:rPr>
-        <w:tab/>
-      </w:r>
-      <w:r>
-        <w:rPr>
-          <w:rFonts w:ascii="Times New Roman" w:eastAsia="Times New Roman" w:hAnsi="Times New Roman" w:cs="Times New Roman"/>
-          <w:sz w:val="24"/>
-          <w:szCs w:val="24"/>
-        </w:rPr>
-        <w:tab/>
-      </w:r>
-      <w:r>
-        <w:rPr>
-          <w:rFonts w:ascii="Times New Roman" w:eastAsia="Times New Roman" w:hAnsi="Times New Roman" w:cs="Times New Roman"/>
-          <w:sz w:val="24"/>
-          <w:szCs w:val="24"/>
-        </w:rPr>
-        <w:tab/>
-      </w:r>
-      <w:r>
-        <w:rPr>
-          <w:rFonts w:ascii="Times New Roman" w:eastAsia="Times New Roman" w:hAnsi="Times New Roman" w:cs="Times New Roman"/>
-          <w:sz w:val="24"/>
-          <w:szCs w:val="24"/>
-        </w:rPr>
-        <w:tab/>
-      </w:r>
       <w:r>
         <w:rPr>
           <w:noProof/>
           <w:lang w:eastAsia="zh-CN"/>
         </w:rPr>
+        <w:lastRenderedPageBreak/>
         <w:drawing>
           <wp:inline distT="0" distB="0" distL="0" distR="0" wp14:anchorId="52EF5547" wp14:editId="42A760BB">
             <wp:extent cx="3905250" cy="3286125"/>
@@ -577,7 +610,7 @@
                     <pic:cNvPicPr preferRelativeResize="0"/>
                   </pic:nvPicPr>
                   <pic:blipFill>
-                    <a:blip r:embed="rId5">
+                    <a:blip r:embed="rId6">
                       <a:extLst>
                         <a:ext uri="{28A0092B-C50C-407E-A947-70E740481C1C}">
                           <a14:useLocalDpi xmlns:a14="http://schemas.microsoft.com/office/drawing/2010/main" val="0"/>
@@ -609,13 +642,18 @@
     <w:p>
       <w:pPr>
         <w:pStyle w:val="a7"/>
-        <w:rPr>
+        <w:jc w:val="center"/>
+        <w:rPr>
+          <w:rFonts w:ascii="Times New Roman" w:hAnsi="Times New Roman" w:cs="Times New Roman"/>
+          <w:color w:val="auto"/>
           <w:sz w:val="22"/>
           <w:szCs w:val="22"/>
         </w:rPr>
       </w:pPr>
       <w:r>
         <w:rPr>
+          <w:rFonts w:ascii="Times New Roman" w:hAnsi="Times New Roman" w:cs="Times New Roman"/>
+          <w:color w:val="auto"/>
           <w:sz w:val="22"/>
           <w:szCs w:val="22"/>
         </w:rPr>
@@ -623,6 +661,8 @@
       </w:r>
       <w:r>
         <w:rPr>
+          <w:rFonts w:ascii="Times New Roman" w:hAnsi="Times New Roman" w:cs="Times New Roman"/>
+          <w:color w:val="auto"/>
           <w:sz w:val="22"/>
           <w:szCs w:val="22"/>
         </w:rPr>
@@ -630,6 +670,8 @@
       </w:r>
       <w:r>
         <w:rPr>
+          <w:rFonts w:ascii="Times New Roman" w:hAnsi="Times New Roman" w:cs="Times New Roman"/>
+          <w:color w:val="auto"/>
           <w:sz w:val="22"/>
           <w:szCs w:val="22"/>
         </w:rPr>
@@ -637,6 +679,8 @@
       </w:r>
       <w:r>
         <w:rPr>
+          <w:rFonts w:ascii="Times New Roman" w:hAnsi="Times New Roman" w:cs="Times New Roman"/>
+          <w:color w:val="auto"/>
           <w:sz w:val="22"/>
           <w:szCs w:val="22"/>
         </w:rPr>
@@ -644,7 +688,9 @@
       </w:r>
       <w:r>
         <w:rPr>
+          <w:rFonts w:ascii="Times New Roman" w:hAnsi="Times New Roman" w:cs="Times New Roman"/>
           <w:noProof/>
+          <w:color w:val="auto"/>
           <w:sz w:val="22"/>
           <w:szCs w:val="22"/>
         </w:rPr>
@@ -652,6 +698,8 @@
       </w:r>
       <w:r>
         <w:rPr>
+          <w:rFonts w:ascii="Times New Roman" w:hAnsi="Times New Roman" w:cs="Times New Roman"/>
+          <w:color w:val="auto"/>
           <w:sz w:val="22"/>
           <w:szCs w:val="22"/>
         </w:rPr>
@@ -659,29 +707,18 @@
       </w:r>
       <w:r>
         <w:rPr>
+          <w:rFonts w:ascii="Times New Roman" w:hAnsi="Times New Roman" w:cs="Times New Roman"/>
+          <w:color w:val="auto"/>
           <w:sz w:val="22"/>
           <w:szCs w:val="22"/>
         </w:rPr>
-        <w:t xml:space="preserve">: </w:t>
-      </w:r>
-      <w:r>
-        <w:rPr>
-          <w:sz w:val="22"/>
-          <w:szCs w:val="22"/>
-        </w:rPr>
-        <w:t>SVM</w:t>
-      </w:r>
-      <w:r>
-        <w:rPr>
-          <w:sz w:val="22"/>
-          <w:szCs w:val="22"/>
-        </w:rPr>
-        <w:t xml:space="preserve"> Confusion Matrix</w:t>
+        <w:t>: SVM Confusion Matrix</w:t>
       </w:r>
     </w:p>
     <w:p>
       <w:pPr>
         <w:keepNext/>
+        <w:jc w:val="center"/>
       </w:pPr>
       <w:r>
         <w:rPr>
@@ -706,7 +743,7 @@
                     <pic:cNvPicPr preferRelativeResize="0"/>
                   </pic:nvPicPr>
                   <pic:blipFill>
-                    <a:blip r:embed="rId6"/>
+                    <a:blip r:embed="rId7"/>
                     <a:srcRect/>
                     <a:stretch>
                       <a:fillRect/>
@@ -732,6 +769,7 @@
     <w:p>
       <w:pPr>
         <w:pStyle w:val="a7"/>
+        <w:jc w:val="center"/>
         <w:rPr>
           <w:rFonts w:ascii="Times New Roman" w:eastAsia="Times New Roman" w:hAnsi="Times New Roman" w:cs="Times New Roman"/>
           <w:i w:val="0"/>
@@ -741,6 +779,8 @@
       </w:pPr>
       <w:r>
         <w:rPr>
+          <w:rFonts w:ascii="Times New Roman" w:hAnsi="Times New Roman" w:cs="Times New Roman"/>
+          <w:color w:val="auto"/>
           <w:sz w:val="22"/>
           <w:szCs w:val="22"/>
         </w:rPr>
@@ -748,6 +788,8 @@
       </w:r>
       <w:r>
         <w:rPr>
+          <w:rFonts w:ascii="Times New Roman" w:hAnsi="Times New Roman" w:cs="Times New Roman"/>
+          <w:color w:val="auto"/>
           <w:sz w:val="22"/>
           <w:szCs w:val="22"/>
         </w:rPr>
@@ -755,6 +797,8 @@
       </w:r>
       <w:r>
         <w:rPr>
+          <w:rFonts w:ascii="Times New Roman" w:hAnsi="Times New Roman" w:cs="Times New Roman"/>
+          <w:color w:val="auto"/>
           <w:sz w:val="22"/>
           <w:szCs w:val="22"/>
         </w:rPr>
@@ -762,6 +806,8 @@
       </w:r>
       <w:r>
         <w:rPr>
+          <w:rFonts w:ascii="Times New Roman" w:hAnsi="Times New Roman" w:cs="Times New Roman"/>
+          <w:color w:val="auto"/>
           <w:sz w:val="22"/>
           <w:szCs w:val="22"/>
         </w:rPr>
@@ -769,7 +815,9 @@
       </w:r>
       <w:r>
         <w:rPr>
+          <w:rFonts w:ascii="Times New Roman" w:hAnsi="Times New Roman" w:cs="Times New Roman"/>
           <w:noProof/>
+          <w:color w:val="auto"/>
           <w:sz w:val="22"/>
           <w:szCs w:val="22"/>
         </w:rPr>
@@ -777,6 +825,8 @@
       </w:r>
       <w:r>
         <w:rPr>
+          <w:rFonts w:ascii="Times New Roman" w:hAnsi="Times New Roman" w:cs="Times New Roman"/>
+          <w:color w:val="auto"/>
           <w:sz w:val="22"/>
           <w:szCs w:val="22"/>
         </w:rPr>
@@ -784,27 +834,16 @@
       </w:r>
       <w:r>
         <w:rPr>
+          <w:rFonts w:ascii="Times New Roman" w:hAnsi="Times New Roman" w:cs="Times New Roman"/>
+          <w:color w:val="auto"/>
           <w:sz w:val="22"/>
           <w:szCs w:val="22"/>
         </w:rPr>
-        <w:t xml:space="preserve">: </w:t>
-      </w:r>
-      <w:r>
-        <w:rPr>
-          <w:sz w:val="22"/>
-          <w:szCs w:val="22"/>
-        </w:rPr>
-        <w:t>GPR</w:t>
-      </w:r>
-      <w:r>
-        <w:rPr>
-          <w:sz w:val="22"/>
-          <w:szCs w:val="22"/>
-        </w:rPr>
-        <w:t xml:space="preserve"> Confusion Matrix</w:t>
-      </w:r>
-      <w:r>
-        <w:rPr>
+        <w:t>: GPR Confusion Matrix</w:t>
+      </w:r>
+      <w:r>
+        <w:rPr>
+          <w:rFonts w:ascii="Times New Roman" w:hAnsi="Times New Roman" w:cs="Times New Roman"/>
           <w:sz w:val="22"/>
           <w:szCs w:val="22"/>
         </w:rPr>
@@ -1449,7 +1488,19 @@
       <w:pPr>
         <w:spacing w:line="480" w:lineRule="auto"/>
         <w:rPr>
-          <w:rFonts w:ascii="Times New Roman" w:eastAsia="Times New Roman" w:hAnsi="Times New Roman" w:cs="Times New Roman" w:hint="eastAsia"/>
+          <w:rFonts w:ascii="Times New Roman" w:hAnsi="Times New Roman" w:cs="Times New Roman" w:hint="eastAsia"/>
+          <w:b/>
+          <w:sz w:val="24"/>
+          <w:szCs w:val="24"/>
+          <w:lang w:eastAsia="zh-CN"/>
+        </w:rPr>
+      </w:pPr>
+    </w:p>
+    <w:p>
+      <w:pPr>
+        <w:spacing w:line="480" w:lineRule="auto"/>
+        <w:rPr>
+          <w:rFonts w:ascii="Times New Roman" w:eastAsia="Times New Roman" w:hAnsi="Times New Roman" w:cs="Times New Roman"/>
           <w:b/>
           <w:sz w:val="24"/>
           <w:szCs w:val="24"/>
@@ -1493,7 +1544,7 @@
         <w:spacing w:line="480" w:lineRule="auto"/>
         <w:jc w:val="both"/>
         <w:rPr>
-          <w:rFonts w:ascii="Times New Roman" w:hAnsi="Times New Roman" w:cs="Times New Roman" w:hint="eastAsia"/>
+          <w:rFonts w:ascii="Times New Roman" w:hAnsi="Times New Roman" w:cs="Times New Roman"/>
           <w:sz w:val="24"/>
           <w:szCs w:val="24"/>
         </w:rPr>
@@ -1504,7 +1555,59 @@
           <w:sz w:val="24"/>
           <w:szCs w:val="24"/>
         </w:rPr>
-        <w:t xml:space="preserve">RVM calculates Hessian requiring O(N^3) computation ,thereby, slowing down the training phase. Therefore, the amount of data was randomly downsampled from 25,000 samples to </w:t>
+        <w:t xml:space="preserve">RVM calculates </w:t>
+      </w:r>
+      <w:r>
+        <w:rPr>
+          <w:rFonts w:ascii="Times New Roman" w:hAnsi="Times New Roman" w:cs="Times New Roman"/>
+          <w:sz w:val="24"/>
+          <w:szCs w:val="24"/>
+        </w:rPr>
+        <w:t xml:space="preserve">Hessian </w:t>
+      </w:r>
+      <w:r>
+        <w:rPr>
+          <w:rFonts w:ascii="Times New Roman" w:hAnsi="Times New Roman" w:cs="Times New Roman"/>
+          <w:sz w:val="24"/>
+          <w:szCs w:val="24"/>
+        </w:rPr>
+        <w:t xml:space="preserve">requiring </w:t>
+      </w:r>
+      <w:proofErr w:type="gramStart"/>
+      <w:r>
+        <w:rPr>
+          <w:rFonts w:ascii="Times New Roman" w:hAnsi="Times New Roman" w:cs="Times New Roman"/>
+          <w:sz w:val="24"/>
+          <w:szCs w:val="24"/>
+        </w:rPr>
+        <w:t>O(</w:t>
+      </w:r>
+      <w:proofErr w:type="gramEnd"/>
+      <w:r>
+        <w:rPr>
+          <w:rFonts w:ascii="Times New Roman" w:hAnsi="Times New Roman" w:cs="Times New Roman"/>
+          <w:sz w:val="24"/>
+          <w:szCs w:val="24"/>
+        </w:rPr>
+        <w:t xml:space="preserve">N^3) computation ,thereby, slowing down the training phase. Therefore, the amount of data was randomly </w:t>
+      </w:r>
+      <w:proofErr w:type="spellStart"/>
+      <w:r>
+        <w:rPr>
+          <w:rFonts w:ascii="Times New Roman" w:hAnsi="Times New Roman" w:cs="Times New Roman"/>
+          <w:sz w:val="24"/>
+          <w:szCs w:val="24"/>
+        </w:rPr>
+        <w:t>downsampled</w:t>
+      </w:r>
+      <w:proofErr w:type="spellEnd"/>
+      <w:r>
+        <w:rPr>
+          <w:rFonts w:ascii="Times New Roman" w:hAnsi="Times New Roman" w:cs="Times New Roman"/>
+          <w:sz w:val="24"/>
+          <w:szCs w:val="24"/>
+        </w:rPr>
+        <w:t xml:space="preserve"> from 25,000 samples to </w:t>
       </w:r>
       <w:r>
         <w:rPr>
@@ -1520,8 +1623,36 @@
           <w:sz w:val="24"/>
           <w:szCs w:val="24"/>
         </w:rPr>
-        <w:t>,000 samples. RVMs provide probabilistic predictions and can be easily extended to multiple-classes but their accuracy may be affected by downsampling. We are also training using a reduced number of iterations compared to SVM and GPR. Hence, the degradation in performance.</w:t>
-      </w:r>
+        <w:t xml:space="preserve">,000 samples. RVMs provide probabilistic predictions and can be easily extended to multiple-classes but their accuracy may be affected by </w:t>
+      </w:r>
+      <w:proofErr w:type="spellStart"/>
+      <w:r>
+        <w:rPr>
+          <w:rFonts w:ascii="Times New Roman" w:hAnsi="Times New Roman" w:cs="Times New Roman"/>
+          <w:sz w:val="24"/>
+          <w:szCs w:val="24"/>
+        </w:rPr>
+        <w:t>downsampling</w:t>
+      </w:r>
+      <w:proofErr w:type="spellEnd"/>
+      <w:r>
+        <w:rPr>
+          <w:rFonts w:ascii="Times New Roman" w:hAnsi="Times New Roman" w:cs="Times New Roman"/>
+          <w:sz w:val="24"/>
+          <w:szCs w:val="24"/>
+        </w:rPr>
+        <w:t xml:space="preserve">. We are also training using a reduced number of iterations compared to SVM and GPR. </w:t>
+      </w:r>
+      <w:proofErr w:type="gramStart"/>
+      <w:r>
+        <w:rPr>
+          <w:rFonts w:ascii="Times New Roman" w:hAnsi="Times New Roman" w:cs="Times New Roman"/>
+          <w:sz w:val="24"/>
+          <w:szCs w:val="24"/>
+        </w:rPr>
+        <w:t>Hence, the degradation in performance.</w:t>
+      </w:r>
+      <w:proofErr w:type="gramEnd"/>
     </w:p>
     <w:p>
       <w:pPr>
@@ -1550,7 +1681,7 @@
         <w:spacing w:line="480" w:lineRule="auto"/>
         <w:jc w:val="both"/>
         <w:rPr>
-          <w:rFonts w:ascii="Times New Roman" w:hAnsi="Times New Roman" w:cs="Times New Roman" w:hint="eastAsia"/>
+          <w:rFonts w:ascii="Times New Roman" w:hAnsi="Times New Roman" w:cs="Times New Roman"/>
           <w:sz w:val="24"/>
           <w:szCs w:val="24"/>
         </w:rPr>
@@ -1561,7 +1692,97 @@
           <w:sz w:val="24"/>
           <w:szCs w:val="24"/>
         </w:rPr>
-        <w:t>There are 2 factor affecting performance. If gamma is large, there will be more support vectors so that it will be easy to overfit. The second is the number of training iterations. In our experiments, SVM converges fast. Around 100 to 300 iterations are enough. If we iterate too many times, there will be overfitting. Performance of SVM will be excellent without overfitting. Accuracy of each validation fold is over 94% and quite close to each other, which means not only does SVM have good accuracy but also great stability.</w:t>
+        <w:t>There are 2 factor</w:t>
+      </w:r>
+      <w:r>
+        <w:rPr>
+          <w:rFonts w:ascii="Times New Roman" w:hAnsi="Times New Roman" w:cs="Times New Roman"/>
+          <w:sz w:val="24"/>
+          <w:szCs w:val="24"/>
+        </w:rPr>
+        <w:t>s</w:t>
+      </w:r>
+      <w:bookmarkStart w:id="1" w:name="_GoBack"/>
+      <w:bookmarkEnd w:id="1"/>
+      <w:r>
+        <w:rPr>
+          <w:rFonts w:ascii="Times New Roman" w:hAnsi="Times New Roman" w:cs="Times New Roman"/>
+          <w:sz w:val="24"/>
+          <w:szCs w:val="24"/>
+        </w:rPr>
+        <w:t xml:space="preserve"> affecting performance. If gamma is large, there will be more support vectors so that it will be easy to </w:t>
+      </w:r>
+      <w:proofErr w:type="spellStart"/>
+      <w:r>
+        <w:rPr>
+          <w:rFonts w:ascii="Times New Roman" w:hAnsi="Times New Roman" w:cs="Times New Roman"/>
+          <w:sz w:val="24"/>
+          <w:szCs w:val="24"/>
+        </w:rPr>
+        <w:t>overfit</w:t>
+      </w:r>
+      <w:proofErr w:type="spellEnd"/>
+      <w:r>
+        <w:rPr>
+          <w:rFonts w:ascii="Times New Roman" w:hAnsi="Times New Roman" w:cs="Times New Roman"/>
+          <w:sz w:val="24"/>
+          <w:szCs w:val="24"/>
+        </w:rPr>
+        <w:t xml:space="preserve">. The second is the number of training iterations. In our experiments, SVM converges fast. Around 100 to 300 iterations are enough. </w:t>
+      </w:r>
+      <w:proofErr w:type="gramStart"/>
+      <w:r>
+        <w:rPr>
+          <w:rFonts w:ascii="Times New Roman" w:hAnsi="Times New Roman" w:cs="Times New Roman"/>
+          <w:sz w:val="24"/>
+          <w:szCs w:val="24"/>
+        </w:rPr>
+        <w:t xml:space="preserve">If we iterate too many times, there will be </w:t>
+      </w:r>
+      <w:proofErr w:type="spellStart"/>
+      <w:r>
+        <w:rPr>
+          <w:rFonts w:ascii="Times New Roman" w:hAnsi="Times New Roman" w:cs="Times New Roman"/>
+          <w:sz w:val="24"/>
+          <w:szCs w:val="24"/>
+        </w:rPr>
+        <w:t>overfitting</w:t>
+      </w:r>
+      <w:proofErr w:type="spellEnd"/>
+      <w:r>
+        <w:rPr>
+          <w:rFonts w:ascii="Times New Roman" w:hAnsi="Times New Roman" w:cs="Times New Roman"/>
+          <w:sz w:val="24"/>
+          <w:szCs w:val="24"/>
+        </w:rPr>
+        <w:t>.</w:t>
+      </w:r>
+      <w:proofErr w:type="gramEnd"/>
+      <w:r>
+        <w:rPr>
+          <w:rFonts w:ascii="Times New Roman" w:hAnsi="Times New Roman" w:cs="Times New Roman"/>
+          <w:sz w:val="24"/>
+          <w:szCs w:val="24"/>
+        </w:rPr>
+        <w:t xml:space="preserve"> Performance of SVM will be excellent without </w:t>
+      </w:r>
+      <w:proofErr w:type="spellStart"/>
+      <w:r>
+        <w:rPr>
+          <w:rFonts w:ascii="Times New Roman" w:hAnsi="Times New Roman" w:cs="Times New Roman"/>
+          <w:sz w:val="24"/>
+          <w:szCs w:val="24"/>
+        </w:rPr>
+        <w:t>overfitting</w:t>
+      </w:r>
+      <w:proofErr w:type="spellEnd"/>
+      <w:r>
+        <w:rPr>
+          <w:rFonts w:ascii="Times New Roman" w:hAnsi="Times New Roman" w:cs="Times New Roman"/>
+          <w:sz w:val="24"/>
+          <w:szCs w:val="24"/>
+        </w:rPr>
+        <w:t>. Accuracy of each validation fold is over 94% and quite close to each other, which means not only does SVM have good accuracy but also great stability.</w:t>
       </w:r>
     </w:p>
     <w:p>
@@ -1591,18 +1812,35 @@
         <w:spacing w:line="480" w:lineRule="auto"/>
         <w:jc w:val="both"/>
         <w:rPr>
+          <w:rFonts w:ascii="Times New Roman" w:hAnsi="Times New Roman" w:cs="Times New Roman"/>
+          <w:sz w:val="24"/>
+          <w:szCs w:val="24"/>
+        </w:rPr>
+      </w:pPr>
+      <w:r>
+        <w:rPr>
+          <w:rFonts w:ascii="Times New Roman" w:hAnsi="Times New Roman" w:cs="Times New Roman"/>
+          <w:sz w:val="24"/>
+          <w:szCs w:val="24"/>
+        </w:rPr>
+        <w:t>G</w:t>
+      </w:r>
+      <w:r>
+        <w:rPr>
           <w:rFonts w:ascii="Times New Roman" w:hAnsi="Times New Roman" w:cs="Times New Roman" w:hint="eastAsia"/>
           <w:sz w:val="24"/>
           <w:szCs w:val="24"/>
-        </w:rPr>
-      </w:pPr>
-      <w:r>
-        <w:rPr>
-          <w:rFonts w:ascii="Times New Roman" w:hAnsi="Times New Roman" w:cs="Times New Roman"/>
-          <w:sz w:val="24"/>
-          <w:szCs w:val="24"/>
-        </w:rPr>
-        <w:t>G</w:t>
+          <w:lang w:eastAsia="zh-CN"/>
+        </w:rPr>
+        <w:t>.</w:t>
+      </w:r>
+      <w:r>
+        <w:rPr>
+          <w:rFonts w:ascii="Times New Roman" w:hAnsi="Times New Roman" w:cs="Times New Roman"/>
+          <w:sz w:val="24"/>
+          <w:szCs w:val="24"/>
+        </w:rPr>
+        <w:t>P</w:t>
       </w:r>
       <w:r>
         <w:rPr>
@@ -1619,7 +1857,25 @@
           <w:sz w:val="24"/>
           <w:szCs w:val="24"/>
         </w:rPr>
-        <w:t>P</w:t>
+        <w:t xml:space="preserve"> Classifier in </w:t>
+      </w:r>
+      <w:proofErr w:type="spellStart"/>
+      <w:r>
+        <w:rPr>
+          <w:rFonts w:ascii="Times New Roman" w:hAnsi="Times New Roman" w:cs="Times New Roman"/>
+          <w:sz w:val="24"/>
+          <w:szCs w:val="24"/>
+        </w:rPr>
+        <w:t>sklearn</w:t>
+      </w:r>
+      <w:proofErr w:type="spellEnd"/>
+      <w:r>
+        <w:rPr>
+          <w:rFonts w:ascii="Times New Roman" w:hAnsi="Times New Roman" w:cs="Times New Roman"/>
+          <w:sz w:val="24"/>
+          <w:szCs w:val="24"/>
+        </w:rPr>
+        <w:t xml:space="preserve"> </w:t>
       </w:r>
       <w:r>
         <w:rPr>
@@ -1628,6 +1884,157 @@
           <w:szCs w:val="24"/>
           <w:lang w:eastAsia="zh-CN"/>
         </w:rPr>
+        <w:t>can</w:t>
+      </w:r>
+      <w:r>
+        <w:rPr>
+          <w:rFonts w:ascii="Times New Roman" w:hAnsi="Times New Roman" w:cs="Times New Roman"/>
+          <w:sz w:val="24"/>
+          <w:szCs w:val="24"/>
+          <w:lang w:eastAsia="zh-CN"/>
+        </w:rPr>
+        <w:t>’</w:t>
+      </w:r>
+      <w:r>
+        <w:rPr>
+          <w:rFonts w:ascii="Times New Roman" w:hAnsi="Times New Roman" w:cs="Times New Roman" w:hint="eastAsia"/>
+          <w:sz w:val="24"/>
+          <w:szCs w:val="24"/>
+          <w:lang w:eastAsia="zh-CN"/>
+        </w:rPr>
+        <w:t>t</w:t>
+      </w:r>
+      <w:r>
+        <w:rPr>
+          <w:rFonts w:ascii="Times New Roman" w:hAnsi="Times New Roman" w:cs="Times New Roman"/>
+          <w:sz w:val="24"/>
+          <w:szCs w:val="24"/>
+        </w:rPr>
+        <w:t xml:space="preserve"> return</w:t>
+      </w:r>
+      <w:r>
+        <w:rPr>
+          <w:rFonts w:ascii="Times New Roman" w:hAnsi="Times New Roman" w:cs="Times New Roman"/>
+          <w:sz w:val="24"/>
+          <w:szCs w:val="24"/>
+        </w:rPr>
+        <w:t xml:space="preserve"> probabilities using </w:t>
+      </w:r>
+      <w:r>
+        <w:rPr>
+          <w:rFonts w:ascii="Times New Roman" w:hAnsi="Times New Roman" w:cs="Times New Roman"/>
+          <w:sz w:val="24"/>
+          <w:szCs w:val="24"/>
+        </w:rPr>
+        <w:t>all-pairs</w:t>
+      </w:r>
+      <w:r>
+        <w:rPr>
+          <w:rFonts w:ascii="Times New Roman" w:hAnsi="Times New Roman" w:cs="Times New Roman"/>
+          <w:sz w:val="24"/>
+          <w:szCs w:val="24"/>
+        </w:rPr>
+        <w:t xml:space="preserve"> method, so we train</w:t>
+      </w:r>
+      <w:r>
+        <w:rPr>
+          <w:rFonts w:ascii="Times New Roman" w:hAnsi="Times New Roman" w:cs="Times New Roman" w:hint="eastAsia"/>
+          <w:sz w:val="24"/>
+          <w:szCs w:val="24"/>
+          <w:lang w:eastAsia="zh-CN"/>
+        </w:rPr>
+        <w:t>ed</w:t>
+      </w:r>
+      <w:r>
+        <w:rPr>
+          <w:rFonts w:ascii="Times New Roman" w:hAnsi="Times New Roman" w:cs="Times New Roman"/>
+          <w:sz w:val="24"/>
+          <w:szCs w:val="24"/>
+        </w:rPr>
+        <w:t xml:space="preserve"> one</w:t>
+      </w:r>
+      <w:r>
+        <w:rPr>
+          <w:rFonts w:ascii="Times New Roman" w:hAnsi="Times New Roman" w:cs="Times New Roman"/>
+          <w:sz w:val="24"/>
+          <w:szCs w:val="24"/>
+        </w:rPr>
+        <w:t xml:space="preserve"> classifier </w:t>
+      </w:r>
+      <w:r>
+        <w:rPr>
+          <w:rFonts w:ascii="Times New Roman" w:hAnsi="Times New Roman" w:cs="Times New Roman" w:hint="eastAsia"/>
+          <w:sz w:val="24"/>
+          <w:szCs w:val="24"/>
+          <w:lang w:eastAsia="zh-CN"/>
+        </w:rPr>
+        <w:t>with</w:t>
+      </w:r>
+      <w:r>
+        <w:rPr>
+          <w:rFonts w:ascii="Times New Roman" w:hAnsi="Times New Roman" w:cs="Times New Roman"/>
+          <w:sz w:val="24"/>
+          <w:szCs w:val="24"/>
+        </w:rPr>
+        <w:t xml:space="preserve"> </w:t>
+      </w:r>
+      <w:proofErr w:type="spellStart"/>
+      <w:r>
+        <w:rPr>
+          <w:rFonts w:ascii="Times New Roman" w:hAnsi="Times New Roman" w:cs="Times New Roman"/>
+          <w:sz w:val="24"/>
+          <w:szCs w:val="24"/>
+        </w:rPr>
+        <w:t>one_vs_rest</w:t>
+      </w:r>
+      <w:proofErr w:type="spellEnd"/>
+      <w:r>
+        <w:rPr>
+          <w:rFonts w:ascii="Times New Roman" w:hAnsi="Times New Roman" w:cs="Times New Roman"/>
+          <w:sz w:val="24"/>
+          <w:szCs w:val="24"/>
+        </w:rPr>
+        <w:t xml:space="preserve"> method for each pair of classes, and work</w:t>
+      </w:r>
+      <w:r>
+        <w:rPr>
+          <w:rFonts w:ascii="Times New Roman" w:hAnsi="Times New Roman" w:cs="Times New Roman" w:hint="eastAsia"/>
+          <w:sz w:val="24"/>
+          <w:szCs w:val="24"/>
+          <w:lang w:eastAsia="zh-CN"/>
+        </w:rPr>
+        <w:t>ed</w:t>
+      </w:r>
+      <w:r>
+        <w:rPr>
+          <w:rFonts w:ascii="Times New Roman" w:hAnsi="Times New Roman" w:cs="Times New Roman"/>
+          <w:sz w:val="24"/>
+          <w:szCs w:val="24"/>
+        </w:rPr>
+        <w:t xml:space="preserve"> out the </w:t>
+      </w:r>
+      <w:r>
+        <w:rPr>
+          <w:rFonts w:ascii="Times New Roman" w:hAnsi="Times New Roman" w:cs="Times New Roman"/>
+          <w:sz w:val="24"/>
+          <w:szCs w:val="24"/>
+        </w:rPr>
+        <w:t>all-pairs</w:t>
+      </w:r>
+      <w:r>
+        <w:rPr>
+          <w:rFonts w:ascii="Times New Roman" w:hAnsi="Times New Roman" w:cs="Times New Roman"/>
+          <w:sz w:val="24"/>
+          <w:szCs w:val="24"/>
+        </w:rPr>
+        <w:t xml:space="preserve"> results manually</w:t>
+      </w:r>
+      <w:r>
+        <w:rPr>
+          <w:rFonts w:ascii="Times New Roman" w:hAnsi="Times New Roman" w:cs="Times New Roman"/>
+          <w:sz w:val="24"/>
+          <w:szCs w:val="24"/>
+        </w:rPr>
         <w:t>.</w:t>
       </w:r>
       <w:r>
@@ -1636,7 +2043,7 @@
           <w:sz w:val="24"/>
           <w:szCs w:val="24"/>
         </w:rPr>
-        <w:t xml:space="preserve"> Classifier in sklearn </w:t>
+        <w:t xml:space="preserve"> </w:t>
       </w:r>
       <w:r>
         <w:rPr>
@@ -1645,15 +2052,32 @@
           <w:szCs w:val="24"/>
           <w:lang w:eastAsia="zh-CN"/>
         </w:rPr>
-        <w:t>can</w:t>
-      </w:r>
-      <w:r>
-        <w:rPr>
-          <w:rFonts w:ascii="Times New Roman" w:hAnsi="Times New Roman" w:cs="Times New Roman"/>
+        <w:t>A</w:t>
+      </w:r>
+      <w:r>
+        <w:rPr>
+          <w:rFonts w:ascii="Times New Roman" w:hAnsi="Times New Roman" w:cs="Times New Roman"/>
+          <w:sz w:val="24"/>
+          <w:szCs w:val="24"/>
+        </w:rPr>
+        <w:t xml:space="preserve">bout the probability that one </w:t>
+      </w:r>
+      <w:r>
+        <w:rPr>
+          <w:rFonts w:ascii="Times New Roman" w:hAnsi="Times New Roman" w:cs="Times New Roman" w:hint="eastAsia"/>
           <w:sz w:val="24"/>
           <w:szCs w:val="24"/>
           <w:lang w:eastAsia="zh-CN"/>
         </w:rPr>
+        <w:t>isn</w:t>
+      </w:r>
+      <w:r>
+        <w:rPr>
+          <w:rFonts w:ascii="Times New Roman" w:hAnsi="Times New Roman" w:cs="Times New Roman"/>
+          <w:sz w:val="24"/>
+          <w:szCs w:val="24"/>
+          <w:lang w:eastAsia="zh-CN"/>
+        </w:rPr>
         <w:t>’</w:t>
       </w:r>
       <w:r>
@@ -1663,39 +2087,31 @@
           <w:szCs w:val="24"/>
           <w:lang w:eastAsia="zh-CN"/>
         </w:rPr>
-        <w:t>t</w:t>
-      </w:r>
-      <w:r>
-        <w:rPr>
-          <w:rFonts w:ascii="Times New Roman" w:hAnsi="Times New Roman" w:cs="Times New Roman"/>
-          <w:sz w:val="24"/>
-          <w:szCs w:val="24"/>
-        </w:rPr>
-        <w:t xml:space="preserve"> return</w:t>
-      </w:r>
-      <w:r>
-        <w:rPr>
-          <w:rFonts w:ascii="Times New Roman" w:hAnsi="Times New Roman" w:cs="Times New Roman"/>
-          <w:sz w:val="24"/>
-          <w:szCs w:val="24"/>
-        </w:rPr>
-        <w:t xml:space="preserve"> probabilities using </w:t>
-      </w:r>
-      <w:r>
-        <w:rPr>
-          <w:rFonts w:ascii="Times New Roman" w:hAnsi="Times New Roman" w:cs="Times New Roman"/>
-          <w:sz w:val="24"/>
-          <w:szCs w:val="24"/>
-        </w:rPr>
-        <w:t>all-pairs</w:t>
-      </w:r>
-      <w:r>
-        <w:rPr>
-          <w:rFonts w:ascii="Times New Roman" w:hAnsi="Times New Roman" w:cs="Times New Roman"/>
-          <w:sz w:val="24"/>
-          <w:szCs w:val="24"/>
-        </w:rPr>
-        <w:t xml:space="preserve"> method, so we train</w:t>
+        <w:t>t from</w:t>
+      </w:r>
+      <w:r>
+        <w:rPr>
+          <w:rFonts w:ascii="Times New Roman" w:hAnsi="Times New Roman" w:cs="Times New Roman"/>
+          <w:sz w:val="24"/>
+          <w:szCs w:val="24"/>
+        </w:rPr>
+        <w:t xml:space="preserve"> any</w:t>
+      </w:r>
+      <w:r>
+        <w:rPr>
+          <w:rFonts w:ascii="Times New Roman" w:hAnsi="Times New Roman" w:cs="Times New Roman"/>
+          <w:sz w:val="24"/>
+          <w:szCs w:val="24"/>
+        </w:rPr>
+        <w:t xml:space="preserve"> class</w:t>
+      </w:r>
+      <w:r>
+        <w:rPr>
+          <w:rFonts w:ascii="Times New Roman" w:hAnsi="Times New Roman" w:cs="Times New Roman"/>
+          <w:sz w:val="24"/>
+          <w:szCs w:val="24"/>
+        </w:rPr>
+        <w:t xml:space="preserve">, intuitively, the closer </w:t>
       </w:r>
       <w:r>
         <w:rPr>
@@ -1704,23 +2120,23 @@
           <w:szCs w:val="24"/>
           <w:lang w:eastAsia="zh-CN"/>
         </w:rPr>
-        <w:t>ed</w:t>
-      </w:r>
-      <w:r>
-        <w:rPr>
-          <w:rFonts w:ascii="Times New Roman" w:hAnsi="Times New Roman" w:cs="Times New Roman"/>
-          <w:sz w:val="24"/>
-          <w:szCs w:val="24"/>
-        </w:rPr>
-        <w:t xml:space="preserve"> one</w:t>
-      </w:r>
-      <w:r>
-        <w:rPr>
-          <w:rFonts w:ascii="Times New Roman" w:hAnsi="Times New Roman" w:cs="Times New Roman"/>
-          <w:sz w:val="24"/>
-          <w:szCs w:val="24"/>
-        </w:rPr>
-        <w:t xml:space="preserve"> classifier </w:t>
+        <w:t>other</w:t>
+      </w:r>
+      <w:r>
+        <w:rPr>
+          <w:rFonts w:ascii="Times New Roman" w:hAnsi="Times New Roman" w:cs="Times New Roman"/>
+          <w:sz w:val="24"/>
+          <w:szCs w:val="24"/>
+        </w:rPr>
+        <w:t xml:space="preserve"> probabilities are,</w:t>
+      </w:r>
+      <w:r>
+        <w:rPr>
+          <w:rFonts w:ascii="Times New Roman" w:hAnsi="Times New Roman" w:cs="Times New Roman"/>
+          <w:sz w:val="24"/>
+          <w:szCs w:val="24"/>
+        </w:rPr>
+        <w:t xml:space="preserve"> the more likely one </w:t>
       </w:r>
       <w:r>
         <w:rPr>
@@ -1729,15 +2145,111 @@
           <w:szCs w:val="24"/>
           <w:lang w:eastAsia="zh-CN"/>
         </w:rPr>
-        <w:t>with</w:t>
-      </w:r>
-      <w:r>
-        <w:rPr>
-          <w:rFonts w:ascii="Times New Roman" w:hAnsi="Times New Roman" w:cs="Times New Roman"/>
-          <w:sz w:val="24"/>
-          <w:szCs w:val="24"/>
-        </w:rPr>
-        <w:t xml:space="preserve"> one_vs_rest method for each pair of classes, and work</w:t>
+        <w:t xml:space="preserve">come from </w:t>
+      </w:r>
+      <w:r>
+        <w:rPr>
+          <w:rFonts w:ascii="Times New Roman" w:hAnsi="Times New Roman" w:cs="Times New Roman"/>
+          <w:sz w:val="24"/>
+          <w:szCs w:val="24"/>
+        </w:rPr>
+        <w:t xml:space="preserve">new class. To introduce a reasonable new probability value, </w:t>
+      </w:r>
+      <w:r>
+        <w:rPr>
+          <w:rFonts w:ascii="Times New Roman" w:hAnsi="Times New Roman" w:cs="Times New Roman"/>
+          <w:sz w:val="24"/>
+          <w:szCs w:val="24"/>
+        </w:rPr>
+        <w:t xml:space="preserve">denote </w:t>
+      </w:r>
+      <w:r>
+        <w:rPr>
+          <w:rFonts w:ascii="Times New Roman" w:hAnsi="Times New Roman" w:cs="Times New Roman"/>
+          <w:sz w:val="24"/>
+          <w:szCs w:val="24"/>
+        </w:rPr>
+        <w:t>standard deviation of the probabilities</w:t>
+      </w:r>
+      <w:r>
+        <w:rPr>
+          <w:rFonts w:ascii="Times New Roman" w:hAnsi="Times New Roman" w:cs="Times New Roman"/>
+          <w:sz w:val="24"/>
+          <w:szCs w:val="24"/>
+        </w:rPr>
+        <w:t xml:space="preserve"> of current classes</w:t>
+      </w:r>
+      <w:r>
+        <w:rPr>
+          <w:rFonts w:ascii="Times New Roman" w:hAnsi="Times New Roman" w:cs="Times New Roman"/>
+          <w:sz w:val="24"/>
+          <w:szCs w:val="24"/>
+        </w:rPr>
+        <w:t xml:space="preserve"> with </w:t>
+      </w:r>
+      <w:proofErr w:type="spellStart"/>
+      <w:r>
+        <w:rPr>
+          <w:rFonts w:ascii="Times New Roman" w:hAnsi="Times New Roman" w:cs="Times New Roman"/>
+          <w:sz w:val="24"/>
+          <w:szCs w:val="24"/>
+        </w:rPr>
+        <w:t>std_dev</w:t>
+      </w:r>
+      <w:proofErr w:type="spellEnd"/>
+      <w:r>
+        <w:rPr>
+          <w:rFonts w:ascii="Times New Roman" w:hAnsi="Times New Roman" w:cs="Times New Roman"/>
+          <w:sz w:val="24"/>
+          <w:szCs w:val="24"/>
+        </w:rPr>
+        <w:t xml:space="preserve">, then the new probability should be p = </w:t>
+      </w:r>
+      <w:proofErr w:type="spellStart"/>
+      <w:proofErr w:type="gramStart"/>
+      <w:r>
+        <w:rPr>
+          <w:rFonts w:ascii="Times New Roman" w:hAnsi="Times New Roman" w:cs="Times New Roman"/>
+          <w:sz w:val="24"/>
+          <w:szCs w:val="24"/>
+        </w:rPr>
+        <w:t>exp</w:t>
+      </w:r>
+      <w:proofErr w:type="spellEnd"/>
+      <w:r>
+        <w:rPr>
+          <w:rFonts w:ascii="Times New Roman" w:hAnsi="Times New Roman" w:cs="Times New Roman"/>
+          <w:sz w:val="24"/>
+          <w:szCs w:val="24"/>
+        </w:rPr>
+        <w:t>(</w:t>
+      </w:r>
+      <w:proofErr w:type="gramEnd"/>
+      <w:r>
+        <w:rPr>
+          <w:rFonts w:ascii="Times New Roman" w:hAnsi="Times New Roman" w:cs="Times New Roman"/>
+          <w:sz w:val="24"/>
+          <w:szCs w:val="24"/>
+        </w:rPr>
+        <w:t>-</w:t>
+      </w:r>
+      <w:proofErr w:type="spellStart"/>
+      <w:r>
+        <w:rPr>
+          <w:rFonts w:ascii="Times New Roman" w:hAnsi="Times New Roman" w:cs="Times New Roman"/>
+          <w:sz w:val="24"/>
+          <w:szCs w:val="24"/>
+        </w:rPr>
+        <w:t>std_dev</w:t>
+      </w:r>
+      <w:proofErr w:type="spellEnd"/>
+      <w:r>
+        <w:rPr>
+          <w:rFonts w:ascii="Times New Roman" w:hAnsi="Times New Roman" w:cs="Times New Roman"/>
+          <w:sz w:val="24"/>
+          <w:szCs w:val="24"/>
+        </w:rPr>
+        <w:t xml:space="preserve">). </w:t>
       </w:r>
       <w:r>
         <w:rPr>
@@ -1746,40 +2258,78 @@
           <w:szCs w:val="24"/>
           <w:lang w:eastAsia="zh-CN"/>
         </w:rPr>
-        <w:t>ed</w:t>
-      </w:r>
-      <w:r>
-        <w:rPr>
-          <w:rFonts w:ascii="Times New Roman" w:hAnsi="Times New Roman" w:cs="Times New Roman"/>
-          <w:sz w:val="24"/>
-          <w:szCs w:val="24"/>
-        </w:rPr>
-        <w:t xml:space="preserve"> out the </w:t>
-      </w:r>
-      <w:r>
-        <w:rPr>
-          <w:rFonts w:ascii="Times New Roman" w:hAnsi="Times New Roman" w:cs="Times New Roman"/>
-          <w:sz w:val="24"/>
-          <w:szCs w:val="24"/>
-        </w:rPr>
-        <w:t>all-pairs</w:t>
-      </w:r>
-      <w:r>
-        <w:rPr>
-          <w:rFonts w:ascii="Times New Roman" w:hAnsi="Times New Roman" w:cs="Times New Roman"/>
-          <w:sz w:val="24"/>
-          <w:szCs w:val="24"/>
-        </w:rPr>
-        <w:t xml:space="preserve"> results manually</w:t>
-      </w:r>
-      <w:r>
-        <w:rPr>
-          <w:rFonts w:ascii="Times New Roman" w:hAnsi="Times New Roman" w:cs="Times New Roman"/>
-          <w:sz w:val="24"/>
-          <w:szCs w:val="24"/>
-        </w:rPr>
-        <w:t>.</w:t>
-      </w:r>
+        <w:t>T</w:t>
+      </w:r>
+      <w:r>
+        <w:rPr>
+          <w:rFonts w:ascii="Times New Roman" w:hAnsi="Times New Roman" w:cs="Times New Roman"/>
+          <w:sz w:val="24"/>
+          <w:szCs w:val="24"/>
+        </w:rPr>
+        <w:t>his function satisfies such</w:t>
+      </w:r>
+      <w:r>
+        <w:rPr>
+          <w:rFonts w:ascii="Times New Roman" w:hAnsi="Times New Roman" w:cs="Times New Roman"/>
+          <w:sz w:val="24"/>
+          <w:szCs w:val="24"/>
+        </w:rPr>
+        <w:t xml:space="preserve"> fact: when </w:t>
+      </w:r>
+      <w:proofErr w:type="spellStart"/>
+      <w:r>
+        <w:rPr>
+          <w:rFonts w:ascii="Times New Roman" w:hAnsi="Times New Roman" w:cs="Times New Roman"/>
+          <w:sz w:val="24"/>
+          <w:szCs w:val="24"/>
+        </w:rPr>
+        <w:t>std_dev</w:t>
+      </w:r>
+      <w:proofErr w:type="spellEnd"/>
+      <w:r>
+        <w:rPr>
+          <w:rFonts w:ascii="Times New Roman" w:hAnsi="Times New Roman" w:cs="Times New Roman"/>
+          <w:sz w:val="24"/>
+          <w:szCs w:val="24"/>
+        </w:rPr>
+        <w:t xml:space="preserve"> = 0, p = 1; </w:t>
+      </w:r>
+      <w:r>
+        <w:rPr>
+          <w:rFonts w:ascii="Times New Roman" w:hAnsi="Times New Roman" w:cs="Times New Roman"/>
+          <w:sz w:val="24"/>
+          <w:szCs w:val="24"/>
+        </w:rPr>
+        <w:t xml:space="preserve">when </w:t>
+      </w:r>
+      <w:proofErr w:type="spellStart"/>
+      <w:r>
+        <w:rPr>
+          <w:rFonts w:ascii="Times New Roman" w:hAnsi="Times New Roman" w:cs="Times New Roman"/>
+          <w:sz w:val="24"/>
+          <w:szCs w:val="24"/>
+        </w:rPr>
+        <w:t>std_dev</w:t>
+      </w:r>
+      <w:proofErr w:type="spellEnd"/>
+      <w:r>
+        <w:rPr>
+          <w:rFonts w:ascii="Times New Roman" w:hAnsi="Times New Roman" w:cs="Times New Roman"/>
+          <w:sz w:val="24"/>
+          <w:szCs w:val="24"/>
+        </w:rPr>
+        <w:t xml:space="preserve"> -&gt; ∞, p = 0. This is a reasonable property. However </w:t>
+      </w:r>
+      <w:proofErr w:type="spellStart"/>
+      <w:r>
+        <w:rPr>
+          <w:rFonts w:ascii="Times New Roman" w:hAnsi="Times New Roman" w:cs="Times New Roman"/>
+          <w:sz w:val="24"/>
+          <w:szCs w:val="24"/>
+        </w:rPr>
+        <w:t>std_dev</w:t>
+      </w:r>
+      <w:proofErr w:type="spellEnd"/>
       <w:r>
         <w:rPr>
           <w:rFonts w:ascii="Times New Roman" w:hAnsi="Times New Roman" w:cs="Times New Roman"/>
@@ -1795,181 +2345,6 @@
           <w:szCs w:val="24"/>
           <w:lang w:eastAsia="zh-CN"/>
         </w:rPr>
-        <w:t>A</w:t>
-      </w:r>
-      <w:r>
-        <w:rPr>
-          <w:rFonts w:ascii="Times New Roman" w:hAnsi="Times New Roman" w:cs="Times New Roman"/>
-          <w:sz w:val="24"/>
-          <w:szCs w:val="24"/>
-        </w:rPr>
-        <w:t xml:space="preserve">bout the probability that one </w:t>
-      </w:r>
-      <w:r>
-        <w:rPr>
-          <w:rFonts w:ascii="Times New Roman" w:hAnsi="Times New Roman" w:cs="Times New Roman" w:hint="eastAsia"/>
-          <w:sz w:val="24"/>
-          <w:szCs w:val="24"/>
-          <w:lang w:eastAsia="zh-CN"/>
-        </w:rPr>
-        <w:t>isn</w:t>
-      </w:r>
-      <w:r>
-        <w:rPr>
-          <w:rFonts w:ascii="Times New Roman" w:hAnsi="Times New Roman" w:cs="Times New Roman"/>
-          <w:sz w:val="24"/>
-          <w:szCs w:val="24"/>
-          <w:lang w:eastAsia="zh-CN"/>
-        </w:rPr>
-        <w:t>’</w:t>
-      </w:r>
-      <w:r>
-        <w:rPr>
-          <w:rFonts w:ascii="Times New Roman" w:hAnsi="Times New Roman" w:cs="Times New Roman" w:hint="eastAsia"/>
-          <w:sz w:val="24"/>
-          <w:szCs w:val="24"/>
-          <w:lang w:eastAsia="zh-CN"/>
-        </w:rPr>
-        <w:t>t from</w:t>
-      </w:r>
-      <w:r>
-        <w:rPr>
-          <w:rFonts w:ascii="Times New Roman" w:hAnsi="Times New Roman" w:cs="Times New Roman"/>
-          <w:sz w:val="24"/>
-          <w:szCs w:val="24"/>
-        </w:rPr>
-        <w:t xml:space="preserve"> any</w:t>
-      </w:r>
-      <w:r>
-        <w:rPr>
-          <w:rFonts w:ascii="Times New Roman" w:hAnsi="Times New Roman" w:cs="Times New Roman"/>
-          <w:sz w:val="24"/>
-          <w:szCs w:val="24"/>
-        </w:rPr>
-        <w:t xml:space="preserve"> class</w:t>
-      </w:r>
-      <w:r>
-        <w:rPr>
-          <w:rFonts w:ascii="Times New Roman" w:hAnsi="Times New Roman" w:cs="Times New Roman"/>
-          <w:sz w:val="24"/>
-          <w:szCs w:val="24"/>
-        </w:rPr>
-        <w:t xml:space="preserve">, intuitively, the closer </w:t>
-      </w:r>
-      <w:r>
-        <w:rPr>
-          <w:rFonts w:ascii="Times New Roman" w:hAnsi="Times New Roman" w:cs="Times New Roman" w:hint="eastAsia"/>
-          <w:sz w:val="24"/>
-          <w:szCs w:val="24"/>
-          <w:lang w:eastAsia="zh-CN"/>
-        </w:rPr>
-        <w:t>other</w:t>
-      </w:r>
-      <w:r>
-        <w:rPr>
-          <w:rFonts w:ascii="Times New Roman" w:hAnsi="Times New Roman" w:cs="Times New Roman"/>
-          <w:sz w:val="24"/>
-          <w:szCs w:val="24"/>
-        </w:rPr>
-        <w:t xml:space="preserve"> probabilities are,</w:t>
-      </w:r>
-      <w:r>
-        <w:rPr>
-          <w:rFonts w:ascii="Times New Roman" w:hAnsi="Times New Roman" w:cs="Times New Roman"/>
-          <w:sz w:val="24"/>
-          <w:szCs w:val="24"/>
-        </w:rPr>
-        <w:t xml:space="preserve"> the more likely one </w:t>
-      </w:r>
-      <w:r>
-        <w:rPr>
-          <w:rFonts w:ascii="Times New Roman" w:hAnsi="Times New Roman" w:cs="Times New Roman" w:hint="eastAsia"/>
-          <w:sz w:val="24"/>
-          <w:szCs w:val="24"/>
-          <w:lang w:eastAsia="zh-CN"/>
-        </w:rPr>
-        <w:t xml:space="preserve">come from </w:t>
-      </w:r>
-      <w:r>
-        <w:rPr>
-          <w:rFonts w:ascii="Times New Roman" w:hAnsi="Times New Roman" w:cs="Times New Roman"/>
-          <w:sz w:val="24"/>
-          <w:szCs w:val="24"/>
-        </w:rPr>
-        <w:t xml:space="preserve">new class. To introduce a reasonable new probability value, </w:t>
-      </w:r>
-      <w:r>
-        <w:rPr>
-          <w:rFonts w:ascii="Times New Roman" w:hAnsi="Times New Roman" w:cs="Times New Roman"/>
-          <w:sz w:val="24"/>
-          <w:szCs w:val="24"/>
-        </w:rPr>
-        <w:t xml:space="preserve">denote </w:t>
-      </w:r>
-      <w:r>
-        <w:rPr>
-          <w:rFonts w:ascii="Times New Roman" w:hAnsi="Times New Roman" w:cs="Times New Roman"/>
-          <w:sz w:val="24"/>
-          <w:szCs w:val="24"/>
-        </w:rPr>
-        <w:t>standard deviation of the probabilities</w:t>
-      </w:r>
-      <w:r>
-        <w:rPr>
-          <w:rFonts w:ascii="Times New Roman" w:hAnsi="Times New Roman" w:cs="Times New Roman"/>
-          <w:sz w:val="24"/>
-          <w:szCs w:val="24"/>
-        </w:rPr>
-        <w:t xml:space="preserve"> of current classes</w:t>
-      </w:r>
-      <w:r>
-        <w:rPr>
-          <w:rFonts w:ascii="Times New Roman" w:hAnsi="Times New Roman" w:cs="Times New Roman"/>
-          <w:sz w:val="24"/>
-          <w:szCs w:val="24"/>
-        </w:rPr>
-        <w:t xml:space="preserve"> with std_dev, then the new probability should be p = exp(-std_dev). </w:t>
-      </w:r>
-      <w:r>
-        <w:rPr>
-          <w:rFonts w:ascii="Times New Roman" w:hAnsi="Times New Roman" w:cs="Times New Roman" w:hint="eastAsia"/>
-          <w:sz w:val="24"/>
-          <w:szCs w:val="24"/>
-          <w:lang w:eastAsia="zh-CN"/>
-        </w:rPr>
-        <w:t>T</w:t>
-      </w:r>
-      <w:r>
-        <w:rPr>
-          <w:rFonts w:ascii="Times New Roman" w:hAnsi="Times New Roman" w:cs="Times New Roman"/>
-          <w:sz w:val="24"/>
-          <w:szCs w:val="24"/>
-        </w:rPr>
-        <w:t>his function satisfies such</w:t>
-      </w:r>
-      <w:r>
-        <w:rPr>
-          <w:rFonts w:ascii="Times New Roman" w:hAnsi="Times New Roman" w:cs="Times New Roman"/>
-          <w:sz w:val="24"/>
-          <w:szCs w:val="24"/>
-        </w:rPr>
-        <w:t xml:space="preserve"> fact: when std_dev = 0, p = 1; </w:t>
-      </w:r>
-      <w:r>
-        <w:rPr>
-          <w:rFonts w:ascii="Times New Roman" w:hAnsi="Times New Roman" w:cs="Times New Roman"/>
-          <w:sz w:val="24"/>
-          <w:szCs w:val="24"/>
-        </w:rPr>
-        <w:t xml:space="preserve">when std_dev -&gt; ∞, p = 0. This is a reasonable property. However std_dev </w:t>
-      </w:r>
-      <w:r>
-        <w:rPr>
-          <w:rFonts w:ascii="Times New Roman" w:hAnsi="Times New Roman" w:cs="Times New Roman" w:hint="eastAsia"/>
-          <w:sz w:val="24"/>
-          <w:szCs w:val="24"/>
-          <w:lang w:eastAsia="zh-CN"/>
-        </w:rPr>
         <w:t xml:space="preserve">are </w:t>
       </w:r>
       <w:r>
@@ -1980,8 +2355,6 @@
         </w:rPr>
         <w:t>tiny, making p too high, so we multiplied it by #Classes * 10, because intuitively the more known classes, the less likely a sample comes from an unknown class.</w:t>
       </w:r>
-      <w:bookmarkStart w:id="1" w:name="_GoBack"/>
-      <w:bookmarkEnd w:id="1"/>
     </w:p>
     <w:sectPr>
       <w:pgSz w:w="11909" w:h="16834"/>
@@ -1994,7 +2367,7 @@
 </file>
 
 <file path=word/styles.xml><?xml version="1.0" encoding="utf-8"?>
-<w:styles xmlns:mc="http://schemas.openxmlformats.org/markup-compatibility/2006" xmlns:r="http://schemas.openxmlformats.org/officeDocument/2006/relationships" xmlns:w="http://schemas.openxmlformats.org/wordprocessingml/2006/main" xmlns:w14="http://schemas.microsoft.com/office/word/2010/wordml" xmlns:w15="http://schemas.microsoft.com/office/word/2012/wordml" mc:Ignorable="w14 w15">
+<w:styles xmlns:mc="http://schemas.openxmlformats.org/markup-compatibility/2006" xmlns:r="http://schemas.openxmlformats.org/officeDocument/2006/relationships" xmlns:w="http://schemas.openxmlformats.org/wordprocessingml/2006/main" xmlns:w14="http://schemas.microsoft.com/office/word/2010/wordml" mc:Ignorable="w14">
   <w:docDefaults>
     <w:rPrDefault>
       <w:rPr>
@@ -2010,378 +2383,144 @@
       </w:pPr>
     </w:pPrDefault>
   </w:docDefaults>
-  <w:latentStyles w:defLockedState="0" w:defUIPriority="99" w:defSemiHidden="0" w:defUnhideWhenUsed="0" w:defQFormat="0" w:count="382">
-    <w:lsdException w:name="Normal" w:uiPriority="0" w:qFormat="1"/>
-    <w:lsdException w:name="heading 1" w:uiPriority="9" w:qFormat="1"/>
-    <w:lsdException w:name="heading 2" w:semiHidden="1" w:uiPriority="9" w:unhideWhenUsed="1" w:qFormat="1"/>
-    <w:lsdException w:name="heading 3" w:semiHidden="1" w:uiPriority="9" w:unhideWhenUsed="1" w:qFormat="1"/>
-    <w:lsdException w:name="heading 4" w:semiHidden="1" w:uiPriority="9" w:unhideWhenUsed="1" w:qFormat="1"/>
-    <w:lsdException w:name="heading 5" w:semiHidden="1" w:uiPriority="9" w:unhideWhenUsed="1" w:qFormat="1"/>
-    <w:lsdException w:name="heading 6" w:semiHidden="1" w:uiPriority="9" w:unhideWhenUsed="1" w:qFormat="1"/>
-    <w:lsdException w:name="heading 7" w:semiHidden="1" w:uiPriority="9" w:unhideWhenUsed="1" w:qFormat="1"/>
-    <w:lsdException w:name="heading 8" w:semiHidden="1" w:uiPriority="9" w:unhideWhenUsed="1" w:qFormat="1"/>
-    <w:lsdException w:name="heading 9" w:semiHidden="1" w:uiPriority="9" w:unhideWhenUsed="1" w:qFormat="1"/>
-    <w:lsdException w:name="index 1" w:semiHidden="1" w:unhideWhenUsed="1"/>
-    <w:lsdException w:name="index 2" w:semiHidden="1" w:unhideWhenUsed="1"/>
-    <w:lsdException w:name="index 3" w:semiHidden="1" w:unhideWhenUsed="1"/>
-    <w:lsdException w:name="index 4" w:semiHidden="1" w:unhideWhenUsed="1"/>
-    <w:lsdException w:name="index 5" w:semiHidden="1" w:unhideWhenUsed="1"/>
-    <w:lsdException w:name="index 6" w:semiHidden="1" w:unhideWhenUsed="1"/>
-    <w:lsdException w:name="index 7" w:semiHidden="1" w:unhideWhenUsed="1"/>
-    <w:lsdException w:name="index 8" w:semiHidden="1" w:unhideWhenUsed="1"/>
-    <w:lsdException w:name="index 9" w:semiHidden="1" w:unhideWhenUsed="1"/>
-    <w:lsdException w:name="toc 1" w:semiHidden="1" w:uiPriority="39" w:unhideWhenUsed="1"/>
-    <w:lsdException w:name="toc 2" w:semiHidden="1" w:uiPriority="39" w:unhideWhenUsed="1"/>
-    <w:lsdException w:name="toc 3" w:semiHidden="1" w:uiPriority="39" w:unhideWhenUsed="1"/>
-    <w:lsdException w:name="toc 4" w:semiHidden="1" w:uiPriority="39" w:unhideWhenUsed="1"/>
-    <w:lsdException w:name="toc 5" w:semiHidden="1" w:uiPriority="39" w:unhideWhenUsed="1"/>
-    <w:lsdException w:name="toc 6" w:semiHidden="1" w:uiPriority="39" w:unhideWhenUsed="1"/>
-    <w:lsdException w:name="toc 7" w:semiHidden="1" w:uiPriority="39" w:unhideWhenUsed="1"/>
-    <w:lsdException w:name="toc 8" w:semiHidden="1" w:uiPriority="39" w:unhideWhenUsed="1"/>
-    <w:lsdException w:name="toc 9" w:semiHidden="1" w:uiPriority="39" w:unhideWhenUsed="1"/>
-    <w:lsdException w:name="Normal Indent" w:semiHidden="1" w:unhideWhenUsed="1"/>
-    <w:lsdException w:name="footnote text" w:semiHidden="1" w:unhideWhenUsed="1"/>
-    <w:lsdException w:name="annotation text" w:semiHidden="1" w:unhideWhenUsed="1"/>
-    <w:lsdException w:name="header" w:semiHidden="1" w:unhideWhenUsed="1"/>
-    <w:lsdException w:name="footer" w:semiHidden="1" w:unhideWhenUsed="1"/>
-    <w:lsdException w:name="index heading" w:semiHidden="1" w:unhideWhenUsed="1"/>
-    <w:lsdException w:name="caption" w:semiHidden="1" w:uiPriority="35" w:unhideWhenUsed="1" w:qFormat="1"/>
-    <w:lsdException w:name="table of figures" w:semiHidden="1" w:unhideWhenUsed="1"/>
-    <w:lsdException w:name="envelope address" w:semiHidden="1" w:unhideWhenUsed="1"/>
-    <w:lsdException w:name="envelope return" w:semiHidden="1" w:unhideWhenUsed="1"/>
-    <w:lsdException w:name="footnote reference" w:semiHidden="1" w:unhideWhenUsed="1"/>
-    <w:lsdException w:name="annotation reference" w:semiHidden="1" w:unhideWhenUsed="1"/>
-    <w:lsdException w:name="line number" w:semiHidden="1" w:unhideWhenUsed="1"/>
-    <w:lsdException w:name="page number" w:semiHidden="1" w:unhideWhenUsed="1"/>
-    <w:lsdException w:name="endnote reference" w:semiHidden="1" w:unhideWhenUsed="1"/>
-    <w:lsdException w:name="endnote text" w:semiHidden="1" w:unhideWhenUsed="1"/>
-    <w:lsdException w:name="table of authorities" w:semiHidden="1" w:unhideWhenUsed="1"/>
-    <w:lsdException w:name="macro" w:semiHidden="1" w:unhideWhenUsed="1"/>
-    <w:lsdException w:name="toa heading" w:semiHidden="1" w:unhideWhenUsed="1"/>
-    <w:lsdException w:name="List" w:semiHidden="1" w:unhideWhenUsed="1"/>
-    <w:lsdException w:name="List Bullet" w:semiHidden="1" w:unhideWhenUsed="1"/>
-    <w:lsdException w:name="List Number" w:semiHidden="1" w:unhideWhenUsed="1"/>
-    <w:lsdException w:name="List 2" w:semiHidden="1" w:unhideWhenUsed="1"/>
-    <w:lsdException w:name="List 3" w:semiHidden="1" w:unhideWhenUsed="1"/>
-    <w:lsdException w:name="List 4" w:semiHidden="1" w:unhideWhenUsed="1"/>
-    <w:lsdException w:name="List 5" w:semiHidden="1" w:unhideWhenUsed="1"/>
-    <w:lsdException w:name="List Bullet 2" w:semiHidden="1" w:unhideWhenUsed="1"/>
-    <w:lsdException w:name="List Bullet 3" w:semiHidden="1" w:unhideWhenUsed="1"/>
-    <w:lsdException w:name="List Bullet 4" w:semiHidden="1" w:unhideWhenUsed="1"/>
-    <w:lsdException w:name="List Bullet 5" w:semiHidden="1" w:unhideWhenUsed="1"/>
-    <w:lsdException w:name="List Number 2" w:semiHidden="1" w:unhideWhenUsed="1"/>
-    <w:lsdException w:name="List Number 3" w:semiHidden="1" w:unhideWhenUsed="1"/>
-    <w:lsdException w:name="List Number 4" w:semiHidden="1" w:unhideWhenUsed="1"/>
-    <w:lsdException w:name="List Number 5" w:semiHidden="1" w:unhideWhenUsed="1"/>
-    <w:lsdException w:name="Title" w:uiPriority="10" w:qFormat="1"/>
-    <w:lsdException w:name="Closing" w:semiHidden="1" w:unhideWhenUsed="1"/>
-    <w:lsdException w:name="Signature" w:semiHidden="1" w:unhideWhenUsed="1"/>
-    <w:lsdException w:name="Default Paragraph Font" w:semiHidden="1" w:uiPriority="1" w:unhideWhenUsed="1"/>
-    <w:lsdException w:name="Body Text" w:semiHidden="1" w:unhideWhenUsed="1"/>
-    <w:lsdException w:name="Body Text Indent" w:semiHidden="1" w:unhideWhenUsed="1"/>
-    <w:lsdException w:name="List Continue" w:semiHidden="1" w:unhideWhenUsed="1"/>
-    <w:lsdException w:name="List Continue 2" w:semiHidden="1" w:unhideWhenUsed="1"/>
-    <w:lsdException w:name="List Continue 3" w:semiHidden="1" w:unhideWhenUsed="1"/>
-    <w:lsdException w:name="List Continue 4" w:semiHidden="1" w:unhideWhenUsed="1"/>
-    <w:lsdException w:name="List Continue 5" w:semiHidden="1" w:unhideWhenUsed="1"/>
-    <w:lsdException w:name="Message Header" w:semiHidden="1" w:unhideWhenUsed="1"/>
-    <w:lsdException w:name="Subtitle" w:uiPriority="11" w:qFormat="1"/>
-    <w:lsdException w:name="Salutation" w:semiHidden="1" w:unhideWhenUsed="1"/>
-    <w:lsdException w:name="Date" w:semiHidden="1" w:unhideWhenUsed="1"/>
-    <w:lsdException w:name="Body Text First Indent" w:semiHidden="1" w:unhideWhenUsed="1"/>
-    <w:lsdException w:name="Body Text First Indent 2" w:semiHidden="1" w:unhideWhenUsed="1"/>
-    <w:lsdException w:name="Note Heading" w:semiHidden="1" w:unhideWhenUsed="1"/>
-    <w:lsdException w:name="Body Text 2" w:semiHidden="1" w:unhideWhenUsed="1"/>
-    <w:lsdException w:name="Body Text 3" w:semiHidden="1" w:unhideWhenUsed="1"/>
-    <w:lsdException w:name="Body Text Indent 2" w:semiHidden="1" w:unhideWhenUsed="1"/>
-    <w:lsdException w:name="Body Text Indent 3" w:semiHidden="1" w:unhideWhenUsed="1"/>
-    <w:lsdException w:name="Block Text" w:semiHidden="1" w:unhideWhenUsed="1"/>
-    <w:lsdException w:name="Hyperlink" w:semiHidden="1" w:unhideWhenUsed="1"/>
-    <w:lsdException w:name="FollowedHyperlink" w:semiHidden="1" w:unhideWhenUsed="1"/>
-    <w:lsdException w:name="Strong" w:uiPriority="22" w:qFormat="1"/>
-    <w:lsdException w:name="Emphasis" w:uiPriority="20" w:qFormat="1"/>
-    <w:lsdException w:name="Document Map" w:semiHidden="1" w:unhideWhenUsed="1"/>
-    <w:lsdException w:name="Plain Text" w:semiHidden="1" w:unhideWhenUsed="1"/>
-    <w:lsdException w:name="E-mail Signature" w:semiHidden="1" w:unhideWhenUsed="1"/>
-    <w:lsdException w:name="HTML Top of Form" w:semiHidden="1" w:unhideWhenUsed="1"/>
-    <w:lsdException w:name="HTML Bottom of Form" w:semiHidden="1" w:unhideWhenUsed="1"/>
-    <w:lsdException w:name="Normal (Web)" w:semiHidden="1" w:unhideWhenUsed="1"/>
-    <w:lsdException w:name="HTML Acronym" w:semiHidden="1" w:unhideWhenUsed="1"/>
-    <w:lsdException w:name="HTML Address" w:semiHidden="1" w:unhideWhenUsed="1"/>
-    <w:lsdException w:name="HTML Cite" w:semiHidden="1" w:unhideWhenUsed="1"/>
-    <w:lsdException w:name="HTML Code" w:semiHidden="1" w:unhideWhenUsed="1"/>
-    <w:lsdException w:name="HTML Definition" w:semiHidden="1" w:unhideWhenUsed="1"/>
-    <w:lsdException w:name="HTML Keyboard" w:semiHidden="1" w:unhideWhenUsed="1"/>
-    <w:lsdException w:name="HTML Preformatted" w:semiHidden="1" w:unhideWhenUsed="1"/>
-    <w:lsdException w:name="HTML Sample" w:semiHidden="1" w:unhideWhenUsed="1"/>
-    <w:lsdException w:name="HTML Typewriter" w:semiHidden="1" w:unhideWhenUsed="1"/>
-    <w:lsdException w:name="HTML Variable" w:semiHidden="1" w:unhideWhenUsed="1"/>
-    <w:lsdException w:name="Normal Table" w:semiHidden="1" w:unhideWhenUsed="1"/>
-    <w:lsdException w:name="annotation subject" w:semiHidden="1" w:unhideWhenUsed="1"/>
-    <w:lsdException w:name="No List" w:semiHidden="1" w:unhideWhenUsed="1"/>
-    <w:lsdException w:name="Outline List 1" w:semiHidden="1" w:unhideWhenUsed="1"/>
-    <w:lsdException w:name="Outline List 2" w:semiHidden="1" w:unhideWhenUsed="1"/>
-    <w:lsdException w:name="Outline List 3" w:semiHidden="1" w:unhideWhenUsed="1"/>
-    <w:lsdException w:name="Table Simple 1" w:semiHidden="1" w:unhideWhenUsed="1"/>
-    <w:lsdException w:name="Table Simple 2" w:semiHidden="1" w:unhideWhenUsed="1"/>
-    <w:lsdException w:name="Table Simple 3" w:semiHidden="1" w:unhideWhenUsed="1"/>
-    <w:lsdException w:name="Table Classic 1" w:semiHidden="1" w:unhideWhenUsed="1"/>
-    <w:lsdException w:name="Table Classic 2" w:semiHidden="1" w:unhideWhenUsed="1"/>
-    <w:lsdException w:name="Table Classic 3" w:semiHidden="1" w:unhideWhenUsed="1"/>
-    <w:lsdException w:name="Table Classic 4" w:semiHidden="1" w:unhideWhenUsed="1"/>
-    <w:lsdException w:name="Table Colorful 1" w:semiHidden="1" w:unhideWhenUsed="1"/>
-    <w:lsdException w:name="Table Colorful 2" w:semiHidden="1" w:unhideWhenUsed="1"/>
-    <w:lsdException w:name="Table Colorful 3" w:semiHidden="1" w:unhideWhenUsed="1"/>
-    <w:lsdException w:name="Table Columns 1" w:semiHidden="1" w:unhideWhenUsed="1"/>
-    <w:lsdException w:name="Table Columns 2" w:semiHidden="1" w:unhideWhenUsed="1"/>
-    <w:lsdException w:name="Table Columns 3" w:semiHidden="1" w:unhideWhenUsed="1"/>
-    <w:lsdException w:name="Table Columns 4" w:semiHidden="1" w:unhideWhenUsed="1"/>
-    <w:lsdException w:name="Table Columns 5" w:semiHidden="1" w:unhideWhenUsed="1"/>
-    <w:lsdException w:name="Table Grid 1" w:semiHidden="1" w:unhideWhenUsed="1"/>
-    <w:lsdException w:name="Table Grid 2" w:semiHidden="1" w:unhideWhenUsed="1"/>
-    <w:lsdException w:name="Table Grid 3" w:semiHidden="1" w:unhideWhenUsed="1"/>
-    <w:lsdException w:name="Table Grid 4" w:semiHidden="1" w:unhideWhenUsed="1"/>
-    <w:lsdException w:name="Table Grid 5" w:semiHidden="1" w:unhideWhenUsed="1"/>
-    <w:lsdException w:name="Table Grid 6" w:semiHidden="1" w:unhideWhenUsed="1"/>
-    <w:lsdException w:name="Table Grid 7" w:semiHidden="1" w:unhideWhenUsed="1"/>
-    <w:lsdException w:name="Table Grid 8" w:semiHidden="1" w:unhideWhenUsed="1"/>
-    <w:lsdException w:name="Table List 1" w:semiHidden="1" w:unhideWhenUsed="1"/>
-    <w:lsdException w:name="Table List 2" w:semiHidden="1" w:unhideWhenUsed="1"/>
-    <w:lsdException w:name="Table List 3" w:semiHidden="1" w:unhideWhenUsed="1"/>
-    <w:lsdException w:name="Table List 4" w:semiHidden="1" w:unhideWhenUsed="1"/>
-    <w:lsdException w:name="Table List 5" w:semiHidden="1" w:unhideWhenUsed="1"/>
-    <w:lsdException w:name="Table List 6" w:semiHidden="1" w:unhideWhenUsed="1"/>
-    <w:lsdException w:name="Table List 7" w:semiHidden="1" w:unhideWhenUsed="1"/>
-    <w:lsdException w:name="Table List 8" w:semiHidden="1" w:unhideWhenUsed="1"/>
-    <w:lsdException w:name="Table 3D effects 1" w:semiHidden="1" w:unhideWhenUsed="1"/>
-    <w:lsdException w:name="Table 3D effects 2" w:semiHidden="1" w:unhideWhenUsed="1"/>
-    <w:lsdException w:name="Table 3D effects 3" w:semiHidden="1" w:unhideWhenUsed="1"/>
-    <w:lsdException w:name="Table Contemporary" w:semiHidden="1" w:unhideWhenUsed="1"/>
-    <w:lsdException w:name="Table Elegant" w:semiHidden="1" w:unhideWhenUsed="1"/>
-    <w:lsdException w:name="Table Professional" w:semiHidden="1" w:unhideWhenUsed="1"/>
-    <w:lsdException w:name="Table Subtle 1" w:semiHidden="1" w:unhideWhenUsed="1"/>
-    <w:lsdException w:name="Table Subtle 2" w:semiHidden="1" w:unhideWhenUsed="1"/>
-    <w:lsdException w:name="Table Web 1" w:semiHidden="1" w:unhideWhenUsed="1"/>
-    <w:lsdException w:name="Table Web 2" w:semiHidden="1" w:unhideWhenUsed="1"/>
-    <w:lsdException w:name="Table Web 3" w:semiHidden="1" w:unhideWhenUsed="1"/>
-    <w:lsdException w:name="Balloon Text" w:semiHidden="1" w:unhideWhenUsed="1"/>
-    <w:lsdException w:name="Table Grid" w:uiPriority="39"/>
-    <w:lsdException w:name="Table Theme" w:semiHidden="1" w:unhideWhenUsed="1"/>
-    <w:lsdException w:name="Placeholder Text" w:semiHidden="1"/>
-    <w:lsdException w:name="No Spacing" w:uiPriority="1" w:qFormat="1"/>
-    <w:lsdException w:name="Light Shading" w:uiPriority="60"/>
-    <w:lsdException w:name="Light List" w:uiPriority="61"/>
-    <w:lsdException w:name="Light Grid" w:uiPriority="62"/>
-    <w:lsdException w:name="Medium Shading 1" w:uiPriority="63"/>
-    <w:lsdException w:name="Medium Shading 2" w:uiPriority="64"/>
-    <w:lsdException w:name="Medium List 1" w:uiPriority="65"/>
-    <w:lsdException w:name="Medium List 2" w:uiPriority="66"/>
-    <w:lsdException w:name="Medium Grid 1" w:uiPriority="67"/>
-    <w:lsdException w:name="Medium Grid 2" w:uiPriority="68"/>
-    <w:lsdException w:name="Medium Grid 3" w:uiPriority="69"/>
-    <w:lsdException w:name="Dark List" w:uiPriority="70"/>
-    <w:lsdException w:name="Colorful Shading" w:uiPriority="71"/>
-    <w:lsdException w:name="Colorful List" w:uiPriority="72"/>
-    <w:lsdException w:name="Colorful Grid" w:uiPriority="73"/>
-    <w:lsdException w:name="Light Shading Accent 1" w:uiPriority="60"/>
-    <w:lsdException w:name="Light List Accent 1" w:uiPriority="61"/>
-    <w:lsdException w:name="Light Grid Accent 1" w:uiPriority="62"/>
-    <w:lsdException w:name="Medium Shading 1 Accent 1" w:uiPriority="63"/>
-    <w:lsdException w:name="Medium Shading 2 Accent 1" w:uiPriority="64"/>
-    <w:lsdException w:name="Medium List 1 Accent 1" w:uiPriority="65"/>
-    <w:lsdException w:name="Revision" w:semiHidden="1"/>
-    <w:lsdException w:name="List Paragraph" w:uiPriority="34" w:qFormat="1"/>
-    <w:lsdException w:name="Quote" w:uiPriority="29" w:qFormat="1"/>
-    <w:lsdException w:name="Intense Quote" w:uiPriority="30" w:qFormat="1"/>
-    <w:lsdException w:name="Medium List 2 Accent 1" w:uiPriority="66"/>
-    <w:lsdException w:name="Medium Grid 1 Accent 1" w:uiPriority="67"/>
-    <w:lsdException w:name="Medium Grid 2 Accent 1" w:uiPriority="68"/>
-    <w:lsdException w:name="Medium Grid 3 Accent 1" w:uiPriority="69"/>
-    <w:lsdException w:name="Dark List Accent 1" w:uiPriority="70"/>
-    <w:lsdException w:name="Colorful Shading Accent 1" w:uiPriority="71"/>
-    <w:lsdException w:name="Colorful List Accent 1" w:uiPriority="72"/>
-    <w:lsdException w:name="Colorful Grid Accent 1" w:uiPriority="73"/>
-    <w:lsdException w:name="Light Shading Accent 2" w:uiPriority="60"/>
-    <w:lsdException w:name="Light List Accent 2" w:uiPriority="61"/>
-    <w:lsdException w:name="Light Grid Accent 2" w:uiPriority="62"/>
-    <w:lsdException w:name="Medium Shading 1 Accent 2" w:uiPriority="63"/>
-    <w:lsdException w:name="Medium Shading 2 Accent 2" w:uiPriority="64"/>
-    <w:lsdException w:name="Medium List 1 Accent 2" w:uiPriority="65"/>
-    <w:lsdException w:name="Medium List 2 Accent 2" w:uiPriority="66"/>
-    <w:lsdException w:name="Medium Grid 1 Accent 2" w:uiPriority="67"/>
-    <w:lsdException w:name="Medium Grid 2 Accent 2" w:uiPriority="68"/>
-    <w:lsdException w:name="Medium Grid 3 Accent 2" w:uiPriority="69"/>
-    <w:lsdException w:name="Dark List Accent 2" w:uiPriority="70"/>
-    <w:lsdException w:name="Colorful Shading Accent 2" w:uiPriority="71"/>
-    <w:lsdException w:name="Colorful List Accent 2" w:uiPriority="72"/>
-    <w:lsdException w:name="Colorful Grid Accent 2" w:uiPriority="73"/>
-    <w:lsdException w:name="Light Shading Accent 3" w:uiPriority="60"/>
-    <w:lsdException w:name="Light List Accent 3" w:uiPriority="61"/>
-    <w:lsdException w:name="Light Grid Accent 3" w:uiPriority="62"/>
-    <w:lsdException w:name="Medium Shading 1 Accent 3" w:uiPriority="63"/>
-    <w:lsdException w:name="Medium Shading 2 Accent 3" w:uiPriority="64"/>
-    <w:lsdException w:name="Medium List 1 Accent 3" w:uiPriority="65"/>
-    <w:lsdException w:name="Medium List 2 Accent 3" w:uiPriority="66"/>
-    <w:lsdException w:name="Medium Grid 1 Accent 3" w:uiPriority="67"/>
-    <w:lsdException w:name="Medium Grid 2 Accent 3" w:uiPriority="68"/>
-    <w:lsdException w:name="Medium Grid 3 Accent 3" w:uiPriority="69"/>
-    <w:lsdException w:name="Dark List Accent 3" w:uiPriority="70"/>
-    <w:lsdException w:name="Colorful Shading Accent 3" w:uiPriority="71"/>
-    <w:lsdException w:name="Colorful List Accent 3" w:uiPriority="72"/>
-    <w:lsdException w:name="Colorful Grid Accent 3" w:uiPriority="73"/>
-    <w:lsdException w:name="Light Shading Accent 4" w:uiPriority="60"/>
-    <w:lsdException w:name="Light List Accent 4" w:uiPriority="61"/>
-    <w:lsdException w:name="Light Grid Accent 4" w:uiPriority="62"/>
-    <w:lsdException w:name="Medium Shading 1 Accent 4" w:uiPriority="63"/>
-    <w:lsdException w:name="Medium Shading 2 Accent 4" w:uiPriority="64"/>
-    <w:lsdException w:name="Medium List 1 Accent 4" w:uiPriority="65"/>
-    <w:lsdException w:name="Medium List 2 Accent 4" w:uiPriority="66"/>
-    <w:lsdException w:name="Medium Grid 1 Accent 4" w:uiPriority="67"/>
-    <w:lsdException w:name="Medium Grid 2 Accent 4" w:uiPriority="68"/>
-    <w:lsdException w:name="Medium Grid 3 Accent 4" w:uiPriority="69"/>
-    <w:lsdException w:name="Dark List Accent 4" w:uiPriority="70"/>
-    <w:lsdException w:name="Colorful Shading Accent 4" w:uiPriority="71"/>
-    <w:lsdException w:name="Colorful List Accent 4" w:uiPriority="72"/>
-    <w:lsdException w:name="Colorful Grid Accent 4" w:uiPriority="73"/>
-    <w:lsdException w:name="Light Shading Accent 5" w:uiPriority="60"/>
-    <w:lsdException w:name="Light List Accent 5" w:uiPriority="61"/>
-    <w:lsdException w:name="Light Grid Accent 5" w:uiPriority="62"/>
-    <w:lsdException w:name="Medium Shading 1 Accent 5" w:uiPriority="63"/>
-    <w:lsdException w:name="Medium Shading 2 Accent 5" w:uiPriority="64"/>
-    <w:lsdException w:name="Medium List 1 Accent 5" w:uiPriority="65"/>
-    <w:lsdException w:name="Medium List 2 Accent 5" w:uiPriority="66"/>
-    <w:lsdException w:name="Medium Grid 1 Accent 5" w:uiPriority="67"/>
-    <w:lsdException w:name="Medium Grid 2 Accent 5" w:uiPriority="68"/>
-    <w:lsdException w:name="Medium Grid 3 Accent 5" w:uiPriority="69"/>
-    <w:lsdException w:name="Dark List Accent 5" w:uiPriority="70"/>
-    <w:lsdException w:name="Colorful Shading Accent 5" w:uiPriority="71"/>
-    <w:lsdException w:name="Colorful List Accent 5" w:uiPriority="72"/>
-    <w:lsdException w:name="Colorful Grid Accent 5" w:uiPriority="73"/>
-    <w:lsdException w:name="Light Shading Accent 6" w:uiPriority="60"/>
-    <w:lsdException w:name="Light List Accent 6" w:uiPriority="61"/>
-    <w:lsdException w:name="Light Grid Accent 6" w:uiPriority="62"/>
-    <w:lsdException w:name="Medium Shading 1 Accent 6" w:uiPriority="63"/>
-    <w:lsdException w:name="Medium Shading 2 Accent 6" w:uiPriority="64"/>
-    <w:lsdException w:name="Medium List 1 Accent 6" w:uiPriority="65"/>
-    <w:lsdException w:name="Medium List 2 Accent 6" w:uiPriority="66"/>
-    <w:lsdException w:name="Medium Grid 1 Accent 6" w:uiPriority="67"/>
-    <w:lsdException w:name="Medium Grid 2 Accent 6" w:uiPriority="68"/>
-    <w:lsdException w:name="Medium Grid 3 Accent 6" w:uiPriority="69"/>
-    <w:lsdException w:name="Dark List Accent 6" w:uiPriority="70"/>
-    <w:lsdException w:name="Colorful Shading Accent 6" w:uiPriority="71"/>
-    <w:lsdException w:name="Colorful List Accent 6" w:uiPriority="72"/>
-    <w:lsdException w:name="Colorful Grid Accent 6" w:uiPriority="73"/>
-    <w:lsdException w:name="Subtle Emphasis" w:uiPriority="19" w:qFormat="1"/>
-    <w:lsdException w:name="Intense Emphasis" w:uiPriority="21" w:qFormat="1"/>
-    <w:lsdException w:name="Subtle Reference" w:uiPriority="31" w:qFormat="1"/>
-    <w:lsdException w:name="Intense Reference" w:uiPriority="32" w:qFormat="1"/>
-    <w:lsdException w:name="Book Title" w:uiPriority="33" w:qFormat="1"/>
-    <w:lsdException w:name="Bibliography" w:semiHidden="1" w:uiPriority="37" w:unhideWhenUsed="1"/>
-    <w:lsdException w:name="TOC Heading" w:semiHidden="1" w:uiPriority="39" w:unhideWhenUsed="1" w:qFormat="1"/>
-    <w:lsdException w:name="Plain Table 1" w:uiPriority="41"/>
-    <w:lsdException w:name="Plain Table 2" w:uiPriority="42"/>
-    <w:lsdException w:name="Plain Table 3" w:uiPriority="43"/>
-    <w:lsdException w:name="Plain Table 4" w:uiPriority="44"/>
-    <w:lsdException w:name="Plain Table 5" w:uiPriority="45"/>
-    <w:lsdException w:name="Grid Table Light" w:uiPriority="40"/>
-    <w:lsdException w:name="Grid Table 1 Light" w:uiPriority="46"/>
-    <w:lsdException w:name="Grid Table 2" w:uiPriority="47"/>
-    <w:lsdException w:name="Grid Table 3" w:uiPriority="48"/>
-    <w:lsdException w:name="Grid Table 4" w:uiPriority="49"/>
-    <w:lsdException w:name="Grid Table 5 Dark" w:uiPriority="50"/>
-    <w:lsdException w:name="Grid Table 6 Colorful" w:uiPriority="51"/>
-    <w:lsdException w:name="Grid Table 7 Colorful" w:uiPriority="52"/>
-    <w:lsdException w:name="Grid Table 1 Light Accent 1" w:uiPriority="46"/>
-    <w:lsdException w:name="Grid Table 2 Accent 1" w:uiPriority="47"/>
-    <w:lsdException w:name="Grid Table 3 Accent 1" w:uiPriority="48"/>
-    <w:lsdException w:name="Grid Table 4 Accent 1" w:uiPriority="49"/>
-    <w:lsdException w:name="Grid Table 5 Dark Accent 1" w:uiPriority="50"/>
-    <w:lsdException w:name="Grid Table 6 Colorful Accent 1" w:uiPriority="51"/>
-    <w:lsdException w:name="Grid Table 7 Colorful Accent 1" w:uiPriority="52"/>
-    <w:lsdException w:name="Grid Table 1 Light Accent 2" w:uiPriority="46"/>
-    <w:lsdException w:name="Grid Table 2 Accent 2" w:uiPriority="47"/>
-    <w:lsdException w:name="Grid Table 3 Accent 2" w:uiPriority="48"/>
-    <w:lsdException w:name="Grid Table 4 Accent 2" w:uiPriority="49"/>
-    <w:lsdException w:name="Grid Table 5 Dark Accent 2" w:uiPriority="50"/>
-    <w:lsdException w:name="Grid Table 6 Colorful Accent 2" w:uiPriority="51"/>
-    <w:lsdException w:name="Grid Table 7 Colorful Accent 2" w:uiPriority="52"/>
-    <w:lsdException w:name="Grid Table 1 Light Accent 3" w:uiPriority="46"/>
-    <w:lsdException w:name="Grid Table 2 Accent 3" w:uiPriority="47"/>
-    <w:lsdException w:name="Grid Table 3 Accent 3" w:uiPriority="48"/>
-    <w:lsdException w:name="Grid Table 4 Accent 3" w:uiPriority="49"/>
-    <w:lsdException w:name="Grid Table 5 Dark Accent 3" w:uiPriority="50"/>
-    <w:lsdException w:name="Grid Table 6 Colorful Accent 3" w:uiPriority="51"/>
-    <w:lsdException w:name="Grid Table 7 Colorful Accent 3" w:uiPriority="52"/>
-    <w:lsdException w:name="Grid Table 1 Light Accent 4" w:uiPriority="46"/>
-    <w:lsdException w:name="Grid Table 2 Accent 4" w:uiPriority="47"/>
-    <w:lsdException w:name="Grid Table 3 Accent 4" w:uiPriority="48"/>
-    <w:lsdException w:name="Grid Table 4 Accent 4" w:uiPriority="49"/>
-    <w:lsdException w:name="Grid Table 5 Dark Accent 4" w:uiPriority="50"/>
-    <w:lsdException w:name="Grid Table 6 Colorful Accent 4" w:uiPriority="51"/>
-    <w:lsdException w:name="Grid Table 7 Colorful Accent 4" w:uiPriority="52"/>
-    <w:lsdException w:name="Grid Table 1 Light Accent 5" w:uiPriority="46"/>
-    <w:lsdException w:name="Grid Table 2 Accent 5" w:uiPriority="47"/>
-    <w:lsdException w:name="Grid Table 3 Accent 5" w:uiPriority="48"/>
-    <w:lsdException w:name="Grid Table 4 Accent 5" w:uiPriority="49"/>
-    <w:lsdException w:name="Grid Table 5 Dark Accent 5" w:uiPriority="50"/>
-    <w:lsdException w:name="Grid Table 6 Colorful Accent 5" w:uiPriority="51"/>
-    <w:lsdException w:name="Grid Table 7 Colorful Accent 5" w:uiPriority="52"/>
-    <w:lsdException w:name="Grid Table 1 Light Accent 6" w:uiPriority="46"/>
-    <w:lsdException w:name="Grid Table 2 Accent 6" w:uiPriority="47"/>
-    <w:lsdException w:name="Grid Table 3 Accent 6" w:uiPriority="48"/>
-    <w:lsdException w:name="Grid Table 4 Accent 6" w:uiPriority="49"/>
-    <w:lsdException w:name="Grid Table 5 Dark Accent 6" w:uiPriority="50"/>
-    <w:lsdException w:name="Grid Table 6 Colorful Accent 6" w:uiPriority="51"/>
-    <w:lsdException w:name="Grid Table 7 Colorful Accent 6" w:uiPriority="52"/>
-    <w:lsdException w:name="List Table 1 Light" w:uiPriority="46"/>
-    <w:lsdException w:name="List Table 2" w:uiPriority="47"/>
-    <w:lsdException w:name="List Table 3" w:uiPriority="48"/>
-    <w:lsdException w:name="List Table 4" w:uiPriority="49"/>
-    <w:lsdException w:name="List Table 5 Dark" w:uiPriority="50"/>
-    <w:lsdException w:name="List Table 6 Colorful" w:uiPriority="51"/>
-    <w:lsdException w:name="List Table 7 Colorful" w:uiPriority="52"/>
-    <w:lsdException w:name="List Table 1 Light Accent 1" w:uiPriority="46"/>
-    <w:lsdException w:name="List Table 2 Accent 1" w:uiPriority="47"/>
-    <w:lsdException w:name="List Table 3 Accent 1" w:uiPriority="48"/>
-    <w:lsdException w:name="List Table 4 Accent 1" w:uiPriority="49"/>
-    <w:lsdException w:name="List Table 5 Dark Accent 1" w:uiPriority="50"/>
-    <w:lsdException w:name="List Table 6 Colorful Accent 1" w:uiPriority="51"/>
-    <w:lsdException w:name="List Table 7 Colorful Accent 1" w:uiPriority="52"/>
-    <w:lsdException w:name="List Table 1 Light Accent 2" w:uiPriority="46"/>
-    <w:lsdException w:name="List Table 2 Accent 2" w:uiPriority="47"/>
-    <w:lsdException w:name="List Table 3 Accent 2" w:uiPriority="48"/>
-    <w:lsdException w:name="List Table 4 Accent 2" w:uiPriority="49"/>
-    <w:lsdException w:name="List Table 5 Dark Accent 2" w:uiPriority="50"/>
-    <w:lsdException w:name="List Table 6 Colorful Accent 2" w:uiPriority="51"/>
-    <w:lsdException w:name="List Table 7 Colorful Accent 2" w:uiPriority="52"/>
-    <w:lsdException w:name="List Table 1 Light Accent 3" w:uiPriority="46"/>
-    <w:lsdException w:name="List Table 2 Accent 3" w:uiPriority="47"/>
-    <w:lsdException w:name="List Table 3 Accent 3" w:uiPriority="48"/>
-    <w:lsdException w:name="List Table 4 Accent 3" w:uiPriority="49"/>
-    <w:lsdException w:name="List Table 5 Dark Accent 3" w:uiPriority="50"/>
-    <w:lsdException w:name="List Table 6 Colorful Accent 3" w:uiPriority="51"/>
-    <w:lsdException w:name="List Table 7 Colorful Accent 3" w:uiPriority="52"/>
-    <w:lsdException w:name="List Table 1 Light Accent 4" w:uiPriority="46"/>
-    <w:lsdException w:name="List Table 2 Accent 4" w:uiPriority="47"/>
-    <w:lsdException w:name="List Table 3 Accent 4" w:uiPriority="48"/>
-    <w:lsdException w:name="List Table 4 Accent 4" w:uiPriority="49"/>
-    <w:lsdException w:name="List Table 5 Dark Accent 4" w:uiPriority="50"/>
-    <w:lsdException w:name="List Table 6 Colorful Accent 4" w:uiPriority="51"/>
-    <w:lsdException w:name="List Table 7 Colorful Accent 4" w:uiPriority="52"/>
-    <w:lsdException w:name="List Table 1 Light Accent 5" w:uiPriority="46"/>
-    <w:lsdException w:name="List Table 2 Accent 5" w:uiPriority="47"/>
-    <w:lsdException w:name="List Table 3 Accent 5" w:uiPriority="48"/>
-    <w:lsdException w:name="List Table 4 Accent 5" w:uiPriority="49"/>
-    <w:lsdException w:name="List Table 5 Dark Accent 5" w:uiPriority="50"/>
-    <w:lsdException w:name="List Table 6 Colorful Accent 5" w:uiPriority="51"/>
-    <w:lsdException w:name="List Table 7 Colorful Accent 5" w:uiPriority="52"/>
-    <w:lsdException w:name="List Table 1 Light Accent 6" w:uiPriority="46"/>
-    <w:lsdException w:name="List Table 2 Accent 6" w:uiPriority="47"/>
-    <w:lsdException w:name="List Table 3 Accent 6" w:uiPriority="48"/>
-    <w:lsdException w:name="List Table 4 Accent 6" w:uiPriority="49"/>
-    <w:lsdException w:name="List Table 5 Dark Accent 6" w:uiPriority="50"/>
-    <w:lsdException w:name="List Table 6 Colorful Accent 6" w:uiPriority="51"/>
-    <w:lsdException w:name="List Table 7 Colorful Accent 6" w:uiPriority="52"/>
+  <w:latentStyles w:defLockedState="0" w:defUIPriority="99" w:defSemiHidden="1" w:defUnhideWhenUsed="1" w:defQFormat="0" w:count="267">
+    <w:lsdException w:name="Normal" w:semiHidden="0" w:uiPriority="0" w:unhideWhenUsed="0" w:qFormat="1"/>
+    <w:lsdException w:name="heading 1" w:semiHidden="0" w:uiPriority="9" w:unhideWhenUsed="0" w:qFormat="1"/>
+    <w:lsdException w:name="heading 2" w:uiPriority="9" w:qFormat="1"/>
+    <w:lsdException w:name="heading 3" w:uiPriority="9" w:qFormat="1"/>
+    <w:lsdException w:name="heading 4" w:uiPriority="9" w:qFormat="1"/>
+    <w:lsdException w:name="heading 5" w:uiPriority="9" w:qFormat="1"/>
+    <w:lsdException w:name="heading 6" w:uiPriority="9" w:qFormat="1"/>
+    <w:lsdException w:name="heading 7" w:uiPriority="9" w:qFormat="1"/>
+    <w:lsdException w:name="heading 8" w:uiPriority="9" w:qFormat="1"/>
+    <w:lsdException w:name="heading 9" w:uiPriority="9" w:qFormat="1"/>
+    <w:lsdException w:name="toc 1" w:uiPriority="39"/>
+    <w:lsdException w:name="toc 2" w:uiPriority="39"/>
+    <w:lsdException w:name="toc 3" w:uiPriority="39"/>
+    <w:lsdException w:name="toc 4" w:uiPriority="39"/>
+    <w:lsdException w:name="toc 5" w:uiPriority="39"/>
+    <w:lsdException w:name="toc 6" w:uiPriority="39"/>
+    <w:lsdException w:name="toc 7" w:uiPriority="39"/>
+    <w:lsdException w:name="toc 8" w:uiPriority="39"/>
+    <w:lsdException w:name="toc 9" w:uiPriority="39"/>
+    <w:lsdException w:name="caption" w:uiPriority="35" w:qFormat="1"/>
+    <w:lsdException w:name="Title" w:semiHidden="0" w:uiPriority="10" w:unhideWhenUsed="0" w:qFormat="1"/>
+    <w:lsdException w:name="Default Paragraph Font" w:uiPriority="1"/>
+    <w:lsdException w:name="Subtitle" w:semiHidden="0" w:uiPriority="11" w:unhideWhenUsed="0" w:qFormat="1"/>
+    <w:lsdException w:name="Strong" w:semiHidden="0" w:uiPriority="22" w:unhideWhenUsed="0" w:qFormat="1"/>
+    <w:lsdException w:name="Emphasis" w:semiHidden="0" w:uiPriority="20" w:unhideWhenUsed="0" w:qFormat="1"/>
+    <w:lsdException w:name="Table Grid" w:semiHidden="0" w:uiPriority="39" w:unhideWhenUsed="0"/>
+    <w:lsdException w:name="Placeholder Text" w:unhideWhenUsed="0"/>
+    <w:lsdException w:name="No Spacing" w:semiHidden="0" w:uiPriority="1" w:unhideWhenUsed="0" w:qFormat="1"/>
+    <w:lsdException w:name="Light Shading" w:semiHidden="0" w:uiPriority="60" w:unhideWhenUsed="0"/>
+    <w:lsdException w:name="Light List" w:semiHidden="0" w:uiPriority="61" w:unhideWhenUsed="0"/>
+    <w:lsdException w:name="Light Grid" w:semiHidden="0" w:uiPriority="62" w:unhideWhenUsed="0"/>
+    <w:lsdException w:name="Medium Shading 1" w:semiHidden="0" w:uiPriority="63" w:unhideWhenUsed="0"/>
+    <w:lsdException w:name="Medium Shading 2" w:semiHidden="0" w:uiPriority="64" w:unhideWhenUsed="0"/>
+    <w:lsdException w:name="Medium List 1" w:semiHidden="0" w:uiPriority="65" w:unhideWhenUsed="0"/>
+    <w:lsdException w:name="Medium List 2" w:semiHidden="0" w:uiPriority="66" w:unhideWhenUsed="0"/>
+    <w:lsdException w:name="Medium Grid 1" w:semiHidden="0" w:uiPriority="67" w:unhideWhenUsed="0"/>
+    <w:lsdException w:name="Medium Grid 2" w:semiHidden="0" w:uiPriority="68" w:unhideWhenUsed="0"/>
+    <w:lsdException w:name="Medium Grid 3" w:semiHidden="0" w:uiPriority="69" w:unhideWhenUsed="0"/>
+    <w:lsdException w:name="Dark List" w:semiHidden="0" w:uiPriority="70" w:unhideWhenUsed="0"/>
+    <w:lsdException w:name="Colorful Shading" w:semiHidden="0" w:uiPriority="71" w:unhideWhenUsed="0"/>
+    <w:lsdException w:name="Colorful List" w:semiHidden="0" w:uiPriority="72" w:unhideWhenUsed="0"/>
+    <w:lsdException w:name="Colorful Grid" w:semiHidden="0" w:uiPriority="73" w:unhideWhenUsed="0"/>
+    <w:lsdException w:name="Light Shading Accent 1" w:semiHidden="0" w:uiPriority="60" w:unhideWhenUsed="0"/>
+    <w:lsdException w:name="Light List Accent 1" w:semiHidden="0" w:uiPriority="61" w:unhideWhenUsed="0"/>
+    <w:lsdException w:name="Light Grid Accent 1" w:semiHidden="0" w:uiPriority="62" w:unhideWhenUsed="0"/>
+    <w:lsdException w:name="Medium Shading 1 Accent 1" w:semiHidden="0" w:uiPriority="63" w:unhideWhenUsed="0"/>
+    <w:lsdException w:name="Medium Shading 2 Accent 1" w:semiHidden="0" w:uiPriority="64" w:unhideWhenUsed="0"/>
+    <w:lsdException w:name="Medium List 1 Accent 1" w:semiHidden="0" w:uiPriority="65" w:unhideWhenUsed="0"/>
+    <w:lsdException w:name="Revision" w:unhideWhenUsed="0"/>
+    <w:lsdException w:name="List Paragraph" w:semiHidden="0" w:uiPriority="34" w:unhideWhenUsed="0" w:qFormat="1"/>
+    <w:lsdException w:name="Quote" w:semiHidden="0" w:uiPriority="29" w:unhideWhenUsed="0" w:qFormat="1"/>
+    <w:lsdException w:name="Intense Quote" w:semiHidden="0" w:uiPriority="30" w:unhideWhenUsed="0" w:qFormat="1"/>
+    <w:lsdException w:name="Medium List 2 Accent 1" w:semiHidden="0" w:uiPriority="66" w:unhideWhenUsed="0"/>
+    <w:lsdException w:name="Medium Grid 1 Accent 1" w:semiHidden="0" w:uiPriority="67" w:unhideWhenUsed="0"/>
+    <w:lsdException w:name="Medium Grid 2 Accent 1" w:semiHidden="0" w:uiPriority="68" w:unhideWhenUsed="0"/>
+    <w:lsdException w:name="Medium Grid 3 Accent 1" w:semiHidden="0" w:uiPriority="69" w:unhideWhenUsed="0"/>
+    <w:lsdException w:name="Dark List Accent 1" w:semiHidden="0" w:uiPriority="70" w:unhideWhenUsed="0"/>
+    <w:lsdException w:name="Colorful Shading Accent 1" w:semiHidden="0" w:uiPriority="71" w:unhideWhenUsed="0"/>
+    <w:lsdException w:name="Colorful List Accent 1" w:semiHidden="0" w:uiPriority="72" w:unhideWhenUsed="0"/>
+    <w:lsdException w:name="Colorful Grid Accent 1" w:semiHidden="0" w:uiPriority="73" w:unhideWhenUsed="0"/>
+    <w:lsdException w:name="Light Shading Accent 2" w:semiHidden="0" w:uiPriority="60" w:unhideWhenUsed="0"/>
+    <w:lsdException w:name="Light List Accent 2" w:semiHidden="0" w:uiPriority="61" w:unhideWhenUsed="0"/>
+    <w:lsdException w:name="Light Grid Accent 2" w:semiHidden="0" w:uiPriority="62" w:unhideWhenUsed="0"/>
+    <w:lsdException w:name="Medium Shading 1 Accent 2" w:semiHidden="0" w:uiPriority="63" w:unhideWhenUsed="0"/>
+    <w:lsdException w:name="Medium Shading 2 Accent 2" w:semiHidden="0" w:uiPriority="64" w:unhideWhenUsed="0"/>
+    <w:lsdException w:name="Medium List 1 Accent 2" w:semiHidden="0" w:uiPriority="65" w:unhideWhenUsed="0"/>
+    <w:lsdException w:name="Medium List 2 Accent 2" w:semiHidden="0" w:uiPriority="66" w:unhideWhenUsed="0"/>
+    <w:lsdException w:name="Medium Grid 1 Accent 2" w:semiHidden="0" w:uiPriority="67" w:unhideWhenUsed="0"/>
+    <w:lsdException w:name="Medium Grid 2 Accent 2" w:semiHidden="0" w:uiPriority="68" w:unhideWhenUsed="0"/>
+    <w:lsdException w:name="Medium Grid 3 Accent 2" w:semiHidden="0" w:uiPriority="69" w:unhideWhenUsed="0"/>
+    <w:lsdException w:name="Dark List Accent 2" w:semiHidden="0" w:uiPriority="70" w:unhideWhenUsed="0"/>
+    <w:lsdException w:name="Colorful Shading Accent 2" w:semiHidden="0" w:uiPriority="71" w:unhideWhenUsed="0"/>
+    <w:lsdException w:name="Colorful List Accent 2" w:semiHidden="0" w:uiPriority="72" w:unhideWhenUsed="0"/>
+    <w:lsdException w:name="Colorful Grid Accent 2" w:semiHidden="0" w:uiPriority="73" w:unhideWhenUsed="0"/>
+    <w:lsdException w:name="Light Shading Accent 3" w:semiHidden="0" w:uiPriority="60" w:unhideWhenUsed="0"/>
+    <w:lsdException w:name="Light List Accent 3" w:semiHidden="0" w:uiPriority="61" w:unhideWhenUsed="0"/>
+    <w:lsdException w:name="Light Grid Accent 3" w:semiHidden="0" w:uiPriority="62" w:unhideWhenUsed="0"/>
+    <w:lsdException w:name="Medium Shading 1 Accent 3" w:semiHidden="0" w:uiPriority="63" w:unhideWhenUsed="0"/>
+    <w:lsdException w:name="Medium Shading 2 Accent 3" w:semiHidden="0" w:uiPriority="64" w:unhideWhenUsed="0"/>
+    <w:lsdException w:name="Medium List 1 Accent 3" w:semiHidden="0" w:uiPriority="65" w:unhideWhenUsed="0"/>
+    <w:lsdException w:name="Medium List 2 Accent 3" w:semiHidden="0" w:uiPriority="66" w:unhideWhenUsed="0"/>
+    <w:lsdException w:name="Medium Grid 1 Accent 3" w:semiHidden="0" w:uiPriority="67" w:unhideWhenUsed="0"/>
+    <w:lsdException w:name="Medium Grid 2 Accent 3" w:semiHidden="0" w:uiPriority="68" w:unhideWhenUsed="0"/>
+    <w:lsdException w:name="Medium Grid 3 Accent 3" w:semiHidden="0" w:uiPriority="69" w:unhideWhenUsed="0"/>
+    <w:lsdException w:name="Dark List Accent 3" w:semiHidden="0" w:uiPriority="70" w:unhideWhenUsed="0"/>
+    <w:lsdException w:name="Colorful Shading Accent 3" w:semiHidden="0" w:uiPriority="71" w:unhideWhenUsed="0"/>
+    <w:lsdException w:name="Colorful List Accent 3" w:semiHidden="0" w:uiPriority="72" w:unhideWhenUsed="0"/>
+    <w:lsdException w:name="Colorful Grid Accent 3" w:semiHidden="0" w:uiPriority="73" w:unhideWhenUsed="0"/>
+    <w:lsdException w:name="Light Shading Accent 4" w:semiHidden="0" w:uiPriority="60" w:unhideWhenUsed="0"/>
+    <w:lsdException w:name="Light List Accent 4" w:semiHidden="0" w:uiPriority="61" w:unhideWhenUsed="0"/>
+    <w:lsdException w:name="Light Grid Accent 4" w:semiHidden="0" w:uiPriority="62" w:unhideWhenUsed="0"/>
+    <w:lsdException w:name="Medium Shading 1 Accent 4" w:semiHidden="0" w:uiPriority="63" w:unhideWhenUsed="0"/>
+    <w:lsdException w:name="Medium Shading 2 Accent 4" w:semiHidden="0" w:uiPriority="64" w:unhideWhenUsed="0"/>
+    <w:lsdException w:name="Medium List 1 Accent 4" w:semiHidden="0" w:uiPriority="65" w:unhideWhenUsed="0"/>
+    <w:lsdException w:name="Medium List 2 Accent 4" w:semiHidden="0" w:uiPriority="66" w:unhideWhenUsed="0"/>
+    <w:lsdException w:name="Medium Grid 1 Accent 4" w:semiHidden="0" w:uiPriority="67" w:unhideWhenUsed="0"/>
+    <w:lsdException w:name="Medium Grid 2 Accent 4" w:semiHidden="0" w:uiPriority="68" w:unhideWhenUsed="0"/>
+    <w:lsdException w:name="Medium Grid 3 Accent 4" w:semiHidden="0" w:uiPriority="69" w:unhideWhenUsed="0"/>
+    <w:lsdException w:name="Dark List Accent 4" w:semiHidden="0" w:uiPriority="70" w:unhideWhenUsed="0"/>
+    <w:lsdException w:name="Colorful Shading Accent 4" w:semiHidden="0" w:uiPriority="71" w:unhideWhenUsed="0"/>
+    <w:lsdException w:name="Colorful List Accent 4" w:semiHidden="0" w:uiPriority="72" w:unhideWhenUsed="0"/>
+    <w:lsdException w:name="Colorful Grid Accent 4" w:semiHidden="0" w:uiPriority="73" w:unhideWhenUsed="0"/>
+    <w:lsdException w:name="Light Shading Accent 5" w:semiHidden="0" w:uiPriority="60" w:unhideWhenUsed="0"/>
+    <w:lsdException w:name="Light List Accent 5" w:semiHidden="0" w:uiPriority="61" w:unhideWhenUsed="0"/>
+    <w:lsdException w:name="Light Grid Accent 5" w:semiHidden="0" w:uiPriority="62" w:unhideWhenUsed="0"/>
+    <w:lsdException w:name="Medium Shading 1 Accent 5" w:semiHidden="0" w:uiPriority="63" w:unhideWhenUsed="0"/>
+    <w:lsdException w:name="Medium Shading 2 Accent 5" w:semiHidden="0" w:uiPriority="64" w:unhideWhenUsed="0"/>
+    <w:lsdException w:name="Medium List 1 Accent 5" w:semiHidden="0" w:uiPriority="65" w:unhideWhenUsed="0"/>
+    <w:lsdException w:name="Medium List 2 Accent 5" w:semiHidden="0" w:uiPriority="66" w:unhideWhenUsed="0"/>
+    <w:lsdException w:name="Medium Grid 1 Accent 5" w:semiHidden="0" w:uiPriority="67" w:unhideWhenUsed="0"/>
+    <w:lsdException w:name="Medium Grid 2 Accent 5" w:semiHidden="0" w:uiPriority="68" w:unhideWhenUsed="0"/>
+    <w:lsdException w:name="Medium Grid 3 Accent 5" w:semiHidden="0" w:uiPriority="69" w:unhideWhenUsed="0"/>
+    <w:lsdException w:name="Dark List Accent 5" w:semiHidden="0" w:uiPriority="70" w:unhideWhenUsed="0"/>
+    <w:lsdException w:name="Colorful Shading Accent 5" w:semiHidden="0" w:uiPriority="71" w:unhideWhenUsed="0"/>
+    <w:lsdException w:name="Colorful List Accent 5" w:semiHidden="0" w:uiPriority="72" w:unhideWhenUsed="0"/>
+    <w:lsdException w:name="Colorful Grid Accent 5" w:semiHidden="0" w:uiPriority="73" w:unhideWhenUsed="0"/>
+    <w:lsdException w:name="Light Shading Accent 6" w:semiHidden="0" w:uiPriority="60" w:unhideWhenUsed="0"/>
+    <w:lsdException w:name="Light List Accent 6" w:semiHidden="0" w:uiPriority="61" w:unhideWhenUsed="0"/>
+    <w:lsdException w:name="Light Grid Accent 6" w:semiHidden="0" w:uiPriority="62" w:unhideWhenUsed="0"/>
+    <w:lsdException w:name="Medium Shading 1 Accent 6" w:semiHidden="0" w:uiPriority="63" w:unhideWhenUsed="0"/>
+    <w:lsdException w:name="Medium Shading 2 Accent 6" w:semiHidden="0" w:uiPriority="64" w:unhideWhenUsed="0"/>
+    <w:lsdException w:name="Medium List 1 Accent 6" w:semiHidden="0" w:uiPriority="65" w:unhideWhenUsed="0"/>
+    <w:lsdException w:name="Medium List 2 Accent 6" w:semiHidden="0" w:uiPriority="66" w:unhideWhenUsed="0"/>
+    <w:lsdException w:name="Medium Grid 1 Accent 6" w:semiHidden="0" w:uiPriority="67" w:unhideWhenUsed="0"/>
+    <w:lsdException w:name="Medium Grid 2 Accent 6" w:semiHidden="0" w:uiPriority="68" w:unhideWhenUsed="0"/>
+    <w:lsdException w:name="Medium Grid 3 Accent 6" w:semiHidden="0" w:uiPriority="69" w:unhideWhenUsed="0"/>
+    <w:lsdException w:name="Dark List Accent 6" w:semiHidden="0" w:uiPriority="70" w:unhideWhenUsed="0"/>
+    <w:lsdException w:name="Colorful Shading Accent 6" w:semiHidden="0" w:uiPriority="71" w:unhideWhenUsed="0"/>
+    <w:lsdException w:name="Colorful List Accent 6" w:semiHidden="0" w:uiPriority="72" w:unhideWhenUsed="0"/>
+    <w:lsdException w:name="Colorful Grid Accent 6" w:semiHidden="0" w:uiPriority="73" w:unhideWhenUsed="0"/>
+    <w:lsdException w:name="Subtle Emphasis" w:semiHidden="0" w:uiPriority="19" w:unhideWhenUsed="0" w:qFormat="1"/>
+    <w:lsdException w:name="Intense Emphasis" w:semiHidden="0" w:uiPriority="21" w:unhideWhenUsed="0" w:qFormat="1"/>
+    <w:lsdException w:name="Subtle Reference" w:semiHidden="0" w:uiPriority="31" w:unhideWhenUsed="0" w:qFormat="1"/>
+    <w:lsdException w:name="Intense Reference" w:semiHidden="0" w:uiPriority="32" w:unhideWhenUsed="0" w:qFormat="1"/>
+    <w:lsdException w:name="Book Title" w:semiHidden="0" w:uiPriority="33" w:unhideWhenUsed="0" w:qFormat="1"/>
+    <w:lsdException w:name="Bibliography" w:uiPriority="37"/>
+    <w:lsdException w:name="TOC Heading" w:uiPriority="39" w:qFormat="1"/>
   </w:latentStyles>
   <w:style w:type="paragraph" w:default="1" w:styleId="a">
     <w:name w:val="Normal"/>
@@ -2576,6 +2715,418 @@
       <w:i/>
       <w:iCs/>
       <w:color w:val="1F497D" w:themeColor="text2"/>
+      <w:sz w:val="18"/>
+      <w:szCs w:val="18"/>
+    </w:rPr>
+  </w:style>
+  <w:style w:type="paragraph" w:styleId="a8">
+    <w:name w:val="Balloon Text"/>
+    <w:basedOn w:val="a"/>
+    <w:link w:val="Char"/>
+    <w:uiPriority w:val="99"/>
+    <w:semiHidden/>
+    <w:unhideWhenUsed/>
+    <w:rsid w:val="00176FC3"/>
+    <w:pPr>
+      <w:spacing w:line="240" w:lineRule="auto"/>
+    </w:pPr>
+    <w:rPr>
+      <w:sz w:val="18"/>
+      <w:szCs w:val="18"/>
+    </w:rPr>
+  </w:style>
+  <w:style w:type="character" w:customStyle="1" w:styleId="Char">
+    <w:name w:val="批注框文本 Char"/>
+    <w:basedOn w:val="a0"/>
+    <w:link w:val="a8"/>
+    <w:uiPriority w:val="99"/>
+    <w:semiHidden/>
+    <w:rsid w:val="00176FC3"/>
+    <w:rPr>
+      <w:sz w:val="18"/>
+      <w:szCs w:val="18"/>
+    </w:rPr>
+  </w:style>
+</w:styles>
+</file>
+
+<file path=word/stylesWithEffects.xml><?xml version="1.0" encoding="utf-8"?>
+<w:styles xmlns:wpc="http://schemas.microsoft.com/office/word/2010/wordprocessingCanvas" xmlns:mc="http://schemas.openxmlformats.org/markup-compatibility/2006" xmlns:o="urn:schemas-microsoft-com:office:office" xmlns:r="http://schemas.openxmlformats.org/officeDocument/2006/relationships" xmlns:m="http://schemas.openxmlformats.org/officeDocument/2006/math" xmlns:v="urn:schemas-microsoft-com:vml" xmlns:wp14="http://schemas.microsoft.com/office/word/2010/wordprocessingDrawing" xmlns:wp="http://schemas.openxmlformats.org/drawingml/2006/wordprocessingDrawing" xmlns:w10="urn:schemas-microsoft-com:office:word" xmlns:w="http://schemas.openxmlformats.org/wordprocessingml/2006/main" xmlns:w14="http://schemas.microsoft.com/office/word/2010/wordml" xmlns:wpg="http://schemas.microsoft.com/office/word/2010/wordprocessingGroup" xmlns:wpi="http://schemas.microsoft.com/office/word/2010/wordprocessingInk" xmlns:wne="http://schemas.microsoft.com/office/word/2006/wordml" xmlns:wps="http://schemas.microsoft.com/office/word/2010/wordprocessingShape" mc:Ignorable="w14 wp14">
+  <w:docDefaults>
+    <w:rPrDefault>
+      <w:rPr>
+        <w:rFonts w:ascii="Arial" w:eastAsiaTheme="minorEastAsia" w:hAnsi="Arial" w:cs="Arial"/>
+        <w:sz w:val="22"/>
+        <w:szCs w:val="22"/>
+        <w:lang w:val="en-US" w:eastAsia="en-US" w:bidi="ar-SA"/>
+      </w:rPr>
+    </w:rPrDefault>
+    <w:pPrDefault>
+      <w:pPr>
+        <w:spacing w:line="276" w:lineRule="auto"/>
+      </w:pPr>
+    </w:pPrDefault>
+  </w:docDefaults>
+  <w:latentStyles w:defLockedState="0" w:defUIPriority="99" w:defSemiHidden="1" w:defUnhideWhenUsed="1" w:defQFormat="0" w:count="267">
+    <w:lsdException w:name="Normal" w:semiHidden="0" w:uiPriority="0" w:unhideWhenUsed="0" w:qFormat="1"/>
+    <w:lsdException w:name="heading 1" w:semiHidden="0" w:uiPriority="9" w:unhideWhenUsed="0" w:qFormat="1"/>
+    <w:lsdException w:name="heading 2" w:uiPriority="9" w:qFormat="1"/>
+    <w:lsdException w:name="heading 3" w:uiPriority="9" w:qFormat="1"/>
+    <w:lsdException w:name="heading 4" w:uiPriority="9" w:qFormat="1"/>
+    <w:lsdException w:name="heading 5" w:uiPriority="9" w:qFormat="1"/>
+    <w:lsdException w:name="heading 6" w:uiPriority="9" w:qFormat="1"/>
+    <w:lsdException w:name="heading 7" w:uiPriority="9" w:qFormat="1"/>
+    <w:lsdException w:name="heading 8" w:uiPriority="9" w:qFormat="1"/>
+    <w:lsdException w:name="heading 9" w:uiPriority="9" w:qFormat="1"/>
+    <w:lsdException w:name="toc 1" w:uiPriority="39"/>
+    <w:lsdException w:name="toc 2" w:uiPriority="39"/>
+    <w:lsdException w:name="toc 3" w:uiPriority="39"/>
+    <w:lsdException w:name="toc 4" w:uiPriority="39"/>
+    <w:lsdException w:name="toc 5" w:uiPriority="39"/>
+    <w:lsdException w:name="toc 6" w:uiPriority="39"/>
+    <w:lsdException w:name="toc 7" w:uiPriority="39"/>
+    <w:lsdException w:name="toc 8" w:uiPriority="39"/>
+    <w:lsdException w:name="toc 9" w:uiPriority="39"/>
+    <w:lsdException w:name="caption" w:uiPriority="35" w:qFormat="1"/>
+    <w:lsdException w:name="Title" w:semiHidden="0" w:uiPriority="10" w:unhideWhenUsed="0" w:qFormat="1"/>
+    <w:lsdException w:name="Default Paragraph Font" w:uiPriority="1"/>
+    <w:lsdException w:name="Subtitle" w:semiHidden="0" w:uiPriority="11" w:unhideWhenUsed="0" w:qFormat="1"/>
+    <w:lsdException w:name="Strong" w:semiHidden="0" w:uiPriority="22" w:unhideWhenUsed="0" w:qFormat="1"/>
+    <w:lsdException w:name="Emphasis" w:semiHidden="0" w:uiPriority="20" w:unhideWhenUsed="0" w:qFormat="1"/>
+    <w:lsdException w:name="Table Grid" w:semiHidden="0" w:uiPriority="39" w:unhideWhenUsed="0"/>
+    <w:lsdException w:name="Placeholder Text" w:unhideWhenUsed="0"/>
+    <w:lsdException w:name="No Spacing" w:semiHidden="0" w:uiPriority="1" w:unhideWhenUsed="0" w:qFormat="1"/>
+    <w:lsdException w:name="Light Shading" w:semiHidden="0" w:uiPriority="60" w:unhideWhenUsed="0"/>
+    <w:lsdException w:name="Light List" w:semiHidden="0" w:uiPriority="61" w:unhideWhenUsed="0"/>
+    <w:lsdException w:name="Light Grid" w:semiHidden="0" w:uiPriority="62" w:unhideWhenUsed="0"/>
+    <w:lsdException w:name="Medium Shading 1" w:semiHidden="0" w:uiPriority="63" w:unhideWhenUsed="0"/>
+    <w:lsdException w:name="Medium Shading 2" w:semiHidden="0" w:uiPriority="64" w:unhideWhenUsed="0"/>
+    <w:lsdException w:name="Medium List 1" w:semiHidden="0" w:uiPriority="65" w:unhideWhenUsed="0"/>
+    <w:lsdException w:name="Medium List 2" w:semiHidden="0" w:uiPriority="66" w:unhideWhenUsed="0"/>
+    <w:lsdException w:name="Medium Grid 1" w:semiHidden="0" w:uiPriority="67" w:unhideWhenUsed="0"/>
+    <w:lsdException w:name="Medium Grid 2" w:semiHidden="0" w:uiPriority="68" w:unhideWhenUsed="0"/>
+    <w:lsdException w:name="Medium Grid 3" w:semiHidden="0" w:uiPriority="69" w:unhideWhenUsed="0"/>
+    <w:lsdException w:name="Dark List" w:semiHidden="0" w:uiPriority="70" w:unhideWhenUsed="0"/>
+    <w:lsdException w:name="Colorful Shading" w:semiHidden="0" w:uiPriority="71" w:unhideWhenUsed="0"/>
+    <w:lsdException w:name="Colorful List" w:semiHidden="0" w:uiPriority="72" w:unhideWhenUsed="0"/>
+    <w:lsdException w:name="Colorful Grid" w:semiHidden="0" w:uiPriority="73" w:unhideWhenUsed="0"/>
+    <w:lsdException w:name="Light Shading Accent 1" w:semiHidden="0" w:uiPriority="60" w:unhideWhenUsed="0"/>
+    <w:lsdException w:name="Light List Accent 1" w:semiHidden="0" w:uiPriority="61" w:unhideWhenUsed="0"/>
+    <w:lsdException w:name="Light Grid Accent 1" w:semiHidden="0" w:uiPriority="62" w:unhideWhenUsed="0"/>
+    <w:lsdException w:name="Medium Shading 1 Accent 1" w:semiHidden="0" w:uiPriority="63" w:unhideWhenUsed="0"/>
+    <w:lsdException w:name="Medium Shading 2 Accent 1" w:semiHidden="0" w:uiPriority="64" w:unhideWhenUsed="0"/>
+    <w:lsdException w:name="Medium List 1 Accent 1" w:semiHidden="0" w:uiPriority="65" w:unhideWhenUsed="0"/>
+    <w:lsdException w:name="Revision" w:unhideWhenUsed="0"/>
+    <w:lsdException w:name="List Paragraph" w:semiHidden="0" w:uiPriority="34" w:unhideWhenUsed="0" w:qFormat="1"/>
+    <w:lsdException w:name="Quote" w:semiHidden="0" w:uiPriority="29" w:unhideWhenUsed="0" w:qFormat="1"/>
+    <w:lsdException w:name="Intense Quote" w:semiHidden="0" w:uiPriority="30" w:unhideWhenUsed="0" w:qFormat="1"/>
+    <w:lsdException w:name="Medium List 2 Accent 1" w:semiHidden="0" w:uiPriority="66" w:unhideWhenUsed="0"/>
+    <w:lsdException w:name="Medium Grid 1 Accent 1" w:semiHidden="0" w:uiPriority="67" w:unhideWhenUsed="0"/>
+    <w:lsdException w:name="Medium Grid 2 Accent 1" w:semiHidden="0" w:uiPriority="68" w:unhideWhenUsed="0"/>
+    <w:lsdException w:name="Medium Grid 3 Accent 1" w:semiHidden="0" w:uiPriority="69" w:unhideWhenUsed="0"/>
+    <w:lsdException w:name="Dark List Accent 1" w:semiHidden="0" w:uiPriority="70" w:unhideWhenUsed="0"/>
+    <w:lsdException w:name="Colorful Shading Accent 1" w:semiHidden="0" w:uiPriority="71" w:unhideWhenUsed="0"/>
+    <w:lsdException w:name="Colorful List Accent 1" w:semiHidden="0" w:uiPriority="72" w:unhideWhenUsed="0"/>
+    <w:lsdException w:name="Colorful Grid Accent 1" w:semiHidden="0" w:uiPriority="73" w:unhideWhenUsed="0"/>
+    <w:lsdException w:name="Light Shading Accent 2" w:semiHidden="0" w:uiPriority="60" w:unhideWhenUsed="0"/>
+    <w:lsdException w:name="Light List Accent 2" w:semiHidden="0" w:uiPriority="61" w:unhideWhenUsed="0"/>
+    <w:lsdException w:name="Light Grid Accent 2" w:semiHidden="0" w:uiPriority="62" w:unhideWhenUsed="0"/>
+    <w:lsdException w:name="Medium Shading 1 Accent 2" w:semiHidden="0" w:uiPriority="63" w:unhideWhenUsed="0"/>
+    <w:lsdException w:name="Medium Shading 2 Accent 2" w:semiHidden="0" w:uiPriority="64" w:unhideWhenUsed="0"/>
+    <w:lsdException w:name="Medium List 1 Accent 2" w:semiHidden="0" w:uiPriority="65" w:unhideWhenUsed="0"/>
+    <w:lsdException w:name="Medium List 2 Accent 2" w:semiHidden="0" w:uiPriority="66" w:unhideWhenUsed="0"/>
+    <w:lsdException w:name="Medium Grid 1 Accent 2" w:semiHidden="0" w:uiPriority="67" w:unhideWhenUsed="0"/>
+    <w:lsdException w:name="Medium Grid 2 Accent 2" w:semiHidden="0" w:uiPriority="68" w:unhideWhenUsed="0"/>
+    <w:lsdException w:name="Medium Grid 3 Accent 2" w:semiHidden="0" w:uiPriority="69" w:unhideWhenUsed="0"/>
+    <w:lsdException w:name="Dark List Accent 2" w:semiHidden="0" w:uiPriority="70" w:unhideWhenUsed="0"/>
+    <w:lsdException w:name="Colorful Shading Accent 2" w:semiHidden="0" w:uiPriority="71" w:unhideWhenUsed="0"/>
+    <w:lsdException w:name="Colorful List Accent 2" w:semiHidden="0" w:uiPriority="72" w:unhideWhenUsed="0"/>
+    <w:lsdException w:name="Colorful Grid Accent 2" w:semiHidden="0" w:uiPriority="73" w:unhideWhenUsed="0"/>
+    <w:lsdException w:name="Light Shading Accent 3" w:semiHidden="0" w:uiPriority="60" w:unhideWhenUsed="0"/>
+    <w:lsdException w:name="Light List Accent 3" w:semiHidden="0" w:uiPriority="61" w:unhideWhenUsed="0"/>
+    <w:lsdException w:name="Light Grid Accent 3" w:semiHidden="0" w:uiPriority="62" w:unhideWhenUsed="0"/>
+    <w:lsdException w:name="Medium Shading 1 Accent 3" w:semiHidden="0" w:uiPriority="63" w:unhideWhenUsed="0"/>
+    <w:lsdException w:name="Medium Shading 2 Accent 3" w:semiHidden="0" w:uiPriority="64" w:unhideWhenUsed="0"/>
+    <w:lsdException w:name="Medium List 1 Accent 3" w:semiHidden="0" w:uiPriority="65" w:unhideWhenUsed="0"/>
+    <w:lsdException w:name="Medium List 2 Accent 3" w:semiHidden="0" w:uiPriority="66" w:unhideWhenUsed="0"/>
+    <w:lsdException w:name="Medium Grid 1 Accent 3" w:semiHidden="0" w:uiPriority="67" w:unhideWhenUsed="0"/>
+    <w:lsdException w:name="Medium Grid 2 Accent 3" w:semiHidden="0" w:uiPriority="68" w:unhideWhenUsed="0"/>
+    <w:lsdException w:name="Medium Grid 3 Accent 3" w:semiHidden="0" w:uiPriority="69" w:unhideWhenUsed="0"/>
+    <w:lsdException w:name="Dark List Accent 3" w:semiHidden="0" w:uiPriority="70" w:unhideWhenUsed="0"/>
+    <w:lsdException w:name="Colorful Shading Accent 3" w:semiHidden="0" w:uiPriority="71" w:unhideWhenUsed="0"/>
+    <w:lsdException w:name="Colorful List Accent 3" w:semiHidden="0" w:uiPriority="72" w:unhideWhenUsed="0"/>
+    <w:lsdException w:name="Colorful Grid Accent 3" w:semiHidden="0" w:uiPriority="73" w:unhideWhenUsed="0"/>
+    <w:lsdException w:name="Light Shading Accent 4" w:semiHidden="0" w:uiPriority="60" w:unhideWhenUsed="0"/>
+    <w:lsdException w:name="Light List Accent 4" w:semiHidden="0" w:uiPriority="61" w:unhideWhenUsed="0"/>
+    <w:lsdException w:name="Light Grid Accent 4" w:semiHidden="0" w:uiPriority="62" w:unhideWhenUsed="0"/>
+    <w:lsdException w:name="Medium Shading 1 Accent 4" w:semiHidden="0" w:uiPriority="63" w:unhideWhenUsed="0"/>
+    <w:lsdException w:name="Medium Shading 2 Accent 4" w:semiHidden="0" w:uiPriority="64" w:unhideWhenUsed="0"/>
+    <w:lsdException w:name="Medium List 1 Accent 4" w:semiHidden="0" w:uiPriority="65" w:unhideWhenUsed="0"/>
+    <w:lsdException w:name="Medium List 2 Accent 4" w:semiHidden="0" w:uiPriority="66" w:unhideWhenUsed="0"/>
+    <w:lsdException w:name="Medium Grid 1 Accent 4" w:semiHidden="0" w:uiPriority="67" w:unhideWhenUsed="0"/>
+    <w:lsdException w:name="Medium Grid 2 Accent 4" w:semiHidden="0" w:uiPriority="68" w:unhideWhenUsed="0"/>
+    <w:lsdException w:name="Medium Grid 3 Accent 4" w:semiHidden="0" w:uiPriority="69" w:unhideWhenUsed="0"/>
+    <w:lsdException w:name="Dark List Accent 4" w:semiHidden="0" w:uiPriority="70" w:unhideWhenUsed="0"/>
+    <w:lsdException w:name="Colorful Shading Accent 4" w:semiHidden="0" w:uiPriority="71" w:unhideWhenUsed="0"/>
+    <w:lsdException w:name="Colorful List Accent 4" w:semiHidden="0" w:uiPriority="72" w:unhideWhenUsed="0"/>
+    <w:lsdException w:name="Colorful Grid Accent 4" w:semiHidden="0" w:uiPriority="73" w:unhideWhenUsed="0"/>
+    <w:lsdException w:name="Light Shading Accent 5" w:semiHidden="0" w:uiPriority="60" w:unhideWhenUsed="0"/>
+    <w:lsdException w:name="Light List Accent 5" w:semiHidden="0" w:uiPriority="61" w:unhideWhenUsed="0"/>
+    <w:lsdException w:name="Light Grid Accent 5" w:semiHidden="0" w:uiPriority="62" w:unhideWhenUsed="0"/>
+    <w:lsdException w:name="Medium Shading 1 Accent 5" w:semiHidden="0" w:uiPriority="63" w:unhideWhenUsed="0"/>
+    <w:lsdException w:name="Medium Shading 2 Accent 5" w:semiHidden="0" w:uiPriority="64" w:unhideWhenUsed="0"/>
+    <w:lsdException w:name="Medium List 1 Accent 5" w:semiHidden="0" w:uiPriority="65" w:unhideWhenUsed="0"/>
+    <w:lsdException w:name="Medium List 2 Accent 5" w:semiHidden="0" w:uiPriority="66" w:unhideWhenUsed="0"/>
+    <w:lsdException w:name="Medium Grid 1 Accent 5" w:semiHidden="0" w:uiPriority="67" w:unhideWhenUsed="0"/>
+    <w:lsdException w:name="Medium Grid 2 Accent 5" w:semiHidden="0" w:uiPriority="68" w:unhideWhenUsed="0"/>
+    <w:lsdException w:name="Medium Grid 3 Accent 5" w:semiHidden="0" w:uiPriority="69" w:unhideWhenUsed="0"/>
+    <w:lsdException w:name="Dark List Accent 5" w:semiHidden="0" w:uiPriority="70" w:unhideWhenUsed="0"/>
+    <w:lsdException w:name="Colorful Shading Accent 5" w:semiHidden="0" w:uiPriority="71" w:unhideWhenUsed="0"/>
+    <w:lsdException w:name="Colorful List Accent 5" w:semiHidden="0" w:uiPriority="72" w:unhideWhenUsed="0"/>
+    <w:lsdException w:name="Colorful Grid Accent 5" w:semiHidden="0" w:uiPriority="73" w:unhideWhenUsed="0"/>
+    <w:lsdException w:name="Light Shading Accent 6" w:semiHidden="0" w:uiPriority="60" w:unhideWhenUsed="0"/>
+    <w:lsdException w:name="Light List Accent 6" w:semiHidden="0" w:uiPriority="61" w:unhideWhenUsed="0"/>
+    <w:lsdException w:name="Light Grid Accent 6" w:semiHidden="0" w:uiPriority="62" w:unhideWhenUsed="0"/>
+    <w:lsdException w:name="Medium Shading 1 Accent 6" w:semiHidden="0" w:uiPriority="63" w:unhideWhenUsed="0"/>
+    <w:lsdException w:name="Medium Shading 2 Accent 6" w:semiHidden="0" w:uiPriority="64" w:unhideWhenUsed="0"/>
+    <w:lsdException w:name="Medium List 1 Accent 6" w:semiHidden="0" w:uiPriority="65" w:unhideWhenUsed="0"/>
+    <w:lsdException w:name="Medium List 2 Accent 6" w:semiHidden="0" w:uiPriority="66" w:unhideWhenUsed="0"/>
+    <w:lsdException w:name="Medium Grid 1 Accent 6" w:semiHidden="0" w:uiPriority="67" w:unhideWhenUsed="0"/>
+    <w:lsdException w:name="Medium Grid 2 Accent 6" w:semiHidden="0" w:uiPriority="68" w:unhideWhenUsed="0"/>
+    <w:lsdException w:name="Medium Grid 3 Accent 6" w:semiHidden="0" w:uiPriority="69" w:unhideWhenUsed="0"/>
+    <w:lsdException w:name="Dark List Accent 6" w:semiHidden="0" w:uiPriority="70" w:unhideWhenUsed="0"/>
+    <w:lsdException w:name="Colorful Shading Accent 6" w:semiHidden="0" w:uiPriority="71" w:unhideWhenUsed="0"/>
+    <w:lsdException w:name="Colorful List Accent 6" w:semiHidden="0" w:uiPriority="72" w:unhideWhenUsed="0"/>
+    <w:lsdException w:name="Colorful Grid Accent 6" w:semiHidden="0" w:uiPriority="73" w:unhideWhenUsed="0"/>
+    <w:lsdException w:name="Subtle Emphasis" w:semiHidden="0" w:uiPriority="19" w:unhideWhenUsed="0" w:qFormat="1"/>
+    <w:lsdException w:name="Intense Emphasis" w:semiHidden="0" w:uiPriority="21" w:unhideWhenUsed="0" w:qFormat="1"/>
+    <w:lsdException w:name="Subtle Reference" w:semiHidden="0" w:uiPriority="31" w:unhideWhenUsed="0" w:qFormat="1"/>
+    <w:lsdException w:name="Intense Reference" w:semiHidden="0" w:uiPriority="32" w:unhideWhenUsed="0" w:qFormat="1"/>
+    <w:lsdException w:name="Book Title" w:semiHidden="0" w:uiPriority="33" w:unhideWhenUsed="0" w:qFormat="1"/>
+    <w:lsdException w:name="Bibliography" w:uiPriority="37"/>
+    <w:lsdException w:name="TOC Heading" w:uiPriority="39" w:qFormat="1"/>
+  </w:latentStyles>
+  <w:style w:type="paragraph" w:default="1" w:styleId="a">
+    <w:name w:val="Normal"/>
+  </w:style>
+  <w:style w:type="paragraph" w:styleId="1">
+    <w:name w:val="heading 1"/>
+    <w:basedOn w:val="a"/>
+    <w:next w:val="a"/>
+    <w:pPr>
+      <w:keepNext/>
+      <w:keepLines/>
+      <w:spacing w:before="400" w:after="120"/>
+      <w:outlineLvl w:val="0"/>
+    </w:pPr>
+    <w:rPr>
+      <w:sz w:val="40"/>
+      <w:szCs w:val="40"/>
+    </w:rPr>
+  </w:style>
+  <w:style w:type="paragraph" w:styleId="2">
+    <w:name w:val="heading 2"/>
+    <w:basedOn w:val="a"/>
+    <w:next w:val="a"/>
+    <w:pPr>
+      <w:keepNext/>
+      <w:keepLines/>
+      <w:spacing w:before="360" w:after="120"/>
+      <w:outlineLvl w:val="1"/>
+    </w:pPr>
+    <w:rPr>
+      <w:sz w:val="32"/>
+      <w:szCs w:val="32"/>
+    </w:rPr>
+  </w:style>
+  <w:style w:type="paragraph" w:styleId="3">
+    <w:name w:val="heading 3"/>
+    <w:basedOn w:val="a"/>
+    <w:next w:val="a"/>
+    <w:pPr>
+      <w:keepNext/>
+      <w:keepLines/>
+      <w:spacing w:before="320" w:after="80"/>
+      <w:outlineLvl w:val="2"/>
+    </w:pPr>
+    <w:rPr>
+      <w:color w:val="434343"/>
+      <w:sz w:val="28"/>
+      <w:szCs w:val="28"/>
+    </w:rPr>
+  </w:style>
+  <w:style w:type="paragraph" w:styleId="4">
+    <w:name w:val="heading 4"/>
+    <w:basedOn w:val="a"/>
+    <w:next w:val="a"/>
+    <w:pPr>
+      <w:keepNext/>
+      <w:keepLines/>
+      <w:spacing w:before="280" w:after="80"/>
+      <w:outlineLvl w:val="3"/>
+    </w:pPr>
+    <w:rPr>
+      <w:color w:val="666666"/>
+      <w:sz w:val="24"/>
+      <w:szCs w:val="24"/>
+    </w:rPr>
+  </w:style>
+  <w:style w:type="paragraph" w:styleId="5">
+    <w:name w:val="heading 5"/>
+    <w:basedOn w:val="a"/>
+    <w:next w:val="a"/>
+    <w:pPr>
+      <w:keepNext/>
+      <w:keepLines/>
+      <w:spacing w:before="240" w:after="80"/>
+      <w:outlineLvl w:val="4"/>
+    </w:pPr>
+    <w:rPr>
+      <w:color w:val="666666"/>
+    </w:rPr>
+  </w:style>
+  <w:style w:type="paragraph" w:styleId="6">
+    <w:name w:val="heading 6"/>
+    <w:basedOn w:val="a"/>
+    <w:next w:val="a"/>
+    <w:pPr>
+      <w:keepNext/>
+      <w:keepLines/>
+      <w:spacing w:before="240" w:after="80"/>
+      <w:outlineLvl w:val="5"/>
+    </w:pPr>
+    <w:rPr>
+      <w:i/>
+      <w:color w:val="666666"/>
+    </w:rPr>
+  </w:style>
+  <w:style w:type="character" w:default="1" w:styleId="a0">
+    <w:name w:val="Default Paragraph Font"/>
+    <w:uiPriority w:val="1"/>
+    <w:semiHidden/>
+    <w:unhideWhenUsed/>
+  </w:style>
+  <w:style w:type="table" w:default="1" w:styleId="a1">
+    <w:name w:val="Normal Table"/>
+    <w:uiPriority w:val="99"/>
+    <w:semiHidden/>
+    <w:unhideWhenUsed/>
+    <w:tblPr>
+      <w:tblInd w:w="0" w:type="dxa"/>
+      <w:tblCellMar>
+        <w:top w:w="0" w:type="dxa"/>
+        <w:left w:w="108" w:type="dxa"/>
+        <w:bottom w:w="0" w:type="dxa"/>
+        <w:right w:w="108" w:type="dxa"/>
+      </w:tblCellMar>
+    </w:tblPr>
+  </w:style>
+  <w:style w:type="numbering" w:default="1" w:styleId="a2">
+    <w:name w:val="No List"/>
+    <w:uiPriority w:val="99"/>
+    <w:semiHidden/>
+    <w:unhideWhenUsed/>
+  </w:style>
+  <w:style w:type="paragraph" w:styleId="a3">
+    <w:name w:val="Title"/>
+    <w:basedOn w:val="a"/>
+    <w:next w:val="a"/>
+    <w:pPr>
+      <w:keepNext/>
+      <w:keepLines/>
+      <w:spacing w:after="60"/>
+    </w:pPr>
+    <w:rPr>
+      <w:sz w:val="52"/>
+      <w:szCs w:val="52"/>
+    </w:rPr>
+  </w:style>
+  <w:style w:type="paragraph" w:styleId="a4">
+    <w:name w:val="Subtitle"/>
+    <w:basedOn w:val="a"/>
+    <w:next w:val="a"/>
+    <w:pPr>
+      <w:keepNext/>
+      <w:keepLines/>
+      <w:spacing w:after="320"/>
+    </w:pPr>
+    <w:rPr>
+      <w:color w:val="666666"/>
+      <w:sz w:val="30"/>
+      <w:szCs w:val="30"/>
+    </w:rPr>
+  </w:style>
+  <w:style w:type="table" w:customStyle="1" w:styleId="a5">
+    <w:basedOn w:val="a1"/>
+    <w:tblPr>
+      <w:tblStyleRowBandSize w:val="1"/>
+      <w:tblStyleColBandSize w:val="1"/>
+      <w:tblInd w:w="0" w:type="dxa"/>
+      <w:tblCellMar>
+        <w:top w:w="100" w:type="dxa"/>
+        <w:left w:w="100" w:type="dxa"/>
+        <w:bottom w:w="100" w:type="dxa"/>
+        <w:right w:w="100" w:type="dxa"/>
+      </w:tblCellMar>
+    </w:tblPr>
+  </w:style>
+  <w:style w:type="table" w:customStyle="1" w:styleId="a6">
+    <w:basedOn w:val="a1"/>
+    <w:tblPr>
+      <w:tblStyleRowBandSize w:val="1"/>
+      <w:tblStyleColBandSize w:val="1"/>
+      <w:tblInd w:w="0" w:type="dxa"/>
+      <w:tblCellMar>
+        <w:top w:w="100" w:type="dxa"/>
+        <w:left w:w="100" w:type="dxa"/>
+        <w:bottom w:w="100" w:type="dxa"/>
+        <w:right w:w="100" w:type="dxa"/>
+      </w:tblCellMar>
+    </w:tblPr>
+  </w:style>
+  <w:style w:type="paragraph" w:styleId="a7">
+    <w:name w:val="caption"/>
+    <w:basedOn w:val="a"/>
+    <w:next w:val="a"/>
+    <w:uiPriority w:val="35"/>
+    <w:unhideWhenUsed/>
+    <w:qFormat/>
+    <w:rsid w:val="006402DE"/>
+    <w:pPr>
+      <w:spacing w:after="200" w:line="240" w:lineRule="auto"/>
+    </w:pPr>
+    <w:rPr>
+      <w:i/>
+      <w:iCs/>
+      <w:color w:val="1F497D" w:themeColor="text2"/>
+      <w:sz w:val="18"/>
+      <w:szCs w:val="18"/>
+    </w:rPr>
+  </w:style>
+  <w:style w:type="paragraph" w:styleId="a8">
+    <w:name w:val="Balloon Text"/>
+    <w:basedOn w:val="a"/>
+    <w:link w:val="Char"/>
+    <w:uiPriority w:val="99"/>
+    <w:semiHidden/>
+    <w:unhideWhenUsed/>
+    <w:rsid w:val="00176FC3"/>
+    <w:pPr>
+      <w:spacing w:line="240" w:lineRule="auto"/>
+    </w:pPr>
+    <w:rPr>
+      <w:sz w:val="18"/>
+      <w:szCs w:val="18"/>
+    </w:rPr>
+  </w:style>
+  <w:style w:type="character" w:customStyle="1" w:styleId="Char">
+    <w:name w:val="批注框文本 Char"/>
+    <w:basedOn w:val="a0"/>
+    <w:link w:val="a8"/>
+    <w:uiPriority w:val="99"/>
+    <w:semiHidden/>
+    <w:rsid w:val="00176FC3"/>
+    <w:rPr>
       <w:sz w:val="18"/>
       <w:szCs w:val="18"/>
     </w:rPr>

</xml_diff>